<commit_message>
Time analysis, updated report and added playing sound
</commit_message>
<xml_diff>
--- a/DominiakAleksander_AndrzejczakDominik_zadanie3.docx
+++ b/DominiakAleksander_AndrzejczakDominik_zadanie3.docx
@@ -1,10 +1,10 @@
 
 <file path=word/document.xml><?xml version="1.0" encoding="utf-8"?>
-<w:document xmlns:wpc="http://schemas.microsoft.com/office/word/2010/wordprocessingCanvas" xmlns:mc="http://schemas.openxmlformats.org/markup-compatibility/2006" xmlns:o="urn:schemas-microsoft-com:office:office" xmlns:r="http://schemas.openxmlformats.org/officeDocument/2006/relationships" xmlns:m="http://schemas.openxmlformats.org/officeDocument/2006/math" xmlns:v="urn:schemas-microsoft-com:vml" xmlns:wp14="http://schemas.microsoft.com/office/word/2010/wordprocessingDrawing" xmlns:wp="http://schemas.openxmlformats.org/drawingml/2006/wordprocessingDrawing" xmlns:w10="urn:schemas-microsoft-com:office:word" xmlns:w="http://schemas.openxmlformats.org/wordprocessingml/2006/main" xmlns:w14="http://schemas.microsoft.com/office/word/2010/wordml" xmlns:w15="http://schemas.microsoft.com/office/word/2012/wordml" xmlns:wpg="http://schemas.microsoft.com/office/word/2010/wordprocessingGroup" xmlns:wpi="http://schemas.microsoft.com/office/word/2010/wordprocessingInk" xmlns:wne="http://schemas.microsoft.com/office/word/2006/wordml" xmlns:wps="http://schemas.microsoft.com/office/word/2010/wordprocessingShape" mc:Ignorable="w14 w15 wp14">
+<w:document xmlns:wpc="http://schemas.microsoft.com/office/word/2010/wordprocessingCanvas" xmlns:cx="http://schemas.microsoft.com/office/drawing/2014/chartex" xmlns:cx1="http://schemas.microsoft.com/office/drawing/2015/9/8/chartex" xmlns:cx2="http://schemas.microsoft.com/office/drawing/2015/10/21/chartex" xmlns:cx3="http://schemas.microsoft.com/office/drawing/2016/5/9/chartex" xmlns:cx4="http://schemas.microsoft.com/office/drawing/2016/5/10/chartex" xmlns:cx5="http://schemas.microsoft.com/office/drawing/2016/5/11/chartex" xmlns:cx6="http://schemas.microsoft.com/office/drawing/2016/5/12/chartex" xmlns:cx7="http://schemas.microsoft.com/office/drawing/2016/5/13/chartex" xmlns:cx8="http://schemas.microsoft.com/office/drawing/2016/5/14/chartex" xmlns:mc="http://schemas.openxmlformats.org/markup-compatibility/2006" xmlns:aink="http://schemas.microsoft.com/office/drawing/2016/ink" xmlns:am3d="http://schemas.microsoft.com/office/drawing/2017/model3d" xmlns:o="urn:schemas-microsoft-com:office:office" xmlns:r="http://schemas.openxmlformats.org/officeDocument/2006/relationships" xmlns:m="http://schemas.openxmlformats.org/officeDocument/2006/math" xmlns:v="urn:schemas-microsoft-com:vml" xmlns:wp14="http://schemas.microsoft.com/office/word/2010/wordprocessingDrawing" xmlns:wp="http://schemas.openxmlformats.org/drawingml/2006/wordprocessingDrawing" xmlns:w10="urn:schemas-microsoft-com:office:word" xmlns:w="http://schemas.openxmlformats.org/wordprocessingml/2006/main" xmlns:w14="http://schemas.microsoft.com/office/word/2010/wordml" xmlns:w15="http://schemas.microsoft.com/office/word/2012/wordml" xmlns:w16cid="http://schemas.microsoft.com/office/word/2016/wordml/cid" xmlns:w16se="http://schemas.microsoft.com/office/word/2015/wordml/symex" xmlns:wpg="http://schemas.microsoft.com/office/word/2010/wordprocessingGroup" xmlns:wpi="http://schemas.microsoft.com/office/word/2010/wordprocessingInk" xmlns:wne="http://schemas.microsoft.com/office/word/2006/wordml" xmlns:wps="http://schemas.microsoft.com/office/word/2010/wordprocessingShape" mc:Ignorable="w14 w15 w16se w16cid wp14">
   <w:body>
     <w:p>
       <w:pPr>
-        <w:pStyle w:val="Nagwek3"/>
+        <w:pStyle w:val="Heading3"/>
       </w:pPr>
       <w:r>
         <w:t>Informatyka, studia dzienne, mgr II st. semestr I</w:t>
@@ -94,8 +94,8 @@
           </mc:Choice>
           <mc:Fallback>
             <w:pict>
-              <v:group w14:anchorId="3A1BBFBE" id="Group 2590" o:spid="_x0000_s1026" style="width:388.55pt;height:.4pt;mso-position-horizontal-relative:char;mso-position-vertical-relative:line" coordsize="49344,50" o:gfxdata="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">
-                <v:shape id="Shape 7" o:spid="_x0000_s1027" style="position:absolute;width:49344;height:0;visibility:visible;mso-wrap-style:square;v-text-anchor:top" coordsize="4934496,0" o:gfxdata="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" path="m,l4934496,e" filled="f" strokeweight=".14042mm">
+              <v:group w14:anchorId="415901F1" id="Group 2590" o:spid="_x0000_s1026" style="width:388.55pt;height:.4pt;mso-position-horizontal-relative:char;mso-position-vertical-relative:line" coordsize="49344,50" o:gfxdata="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">
+                <v:shape id="Shape 7" o:spid="_x0000_s1027" style="position:absolute;width:49344;height:0;visibility:visible;mso-wrap-style:square;v-text-anchor:top" coordsize="4934496,0" o:gfxdata="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" path="m,l4934496,e" filled="f" strokeweight=".14042mm">
                   <v:stroke miterlimit="83231f" joinstyle="miter"/>
                   <v:path arrowok="t" textboxrect="0,0,4934496,0"/>
                 </v:shape>
@@ -108,7 +108,7 @@
     </w:p>
     <w:p>
       <w:pPr>
-        <w:pStyle w:val="Nagwek2"/>
+        <w:pStyle w:val="Heading2"/>
         <w:spacing w:after="57"/>
       </w:pPr>
       <w:r>
@@ -129,7 +129,7 @@
     </w:p>
     <w:p>
       <w:pPr>
-        <w:pStyle w:val="Nagwek3"/>
+        <w:pStyle w:val="Heading3"/>
       </w:pPr>
       <w:r>
         <w:t xml:space="preserve">Prowadzący: </w:t>
@@ -241,8 +241,8 @@
           </mc:Choice>
           <mc:Fallback>
             <w:pict>
-              <v:group w14:anchorId="24387CA4" id="Group 2591" o:spid="_x0000_s1026" style="width:388.55pt;height:.4pt;mso-position-horizontal-relative:char;mso-position-vertical-relative:line" coordsize="49344,50" o:gfxdata="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">
-                <v:shape id="Shape 10" o:spid="_x0000_s1027" style="position:absolute;width:49344;height:0;visibility:visible;mso-wrap-style:square;v-text-anchor:top" coordsize="4934496,0" o:gfxdata="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" path="m,l4934496,e" filled="f" strokeweight=".14042mm">
+              <v:group w14:anchorId="184A1837" id="Group 2591" o:spid="_x0000_s1026" style="width:388.55pt;height:.4pt;mso-position-horizontal-relative:char;mso-position-vertical-relative:line" coordsize="49344,50" o:gfxdata="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">
+                <v:shape id="Shape 10" o:spid="_x0000_s1027" style="position:absolute;width:49344;height:0;visibility:visible;mso-wrap-style:square;v-text-anchor:top" coordsize="4934496,0" o:gfxdata="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" path="m,l4934496,e" filled="f" strokeweight=".14042mm">
                   <v:stroke miterlimit="83231f" joinstyle="miter"/>
                   <v:path arrowok="t" textboxrect="0,0,4934496,0"/>
                 </v:shape>
@@ -255,7 +255,7 @@
     </w:p>
     <w:p>
       <w:pPr>
-        <w:pStyle w:val="Nagwek3"/>
+        <w:pStyle w:val="Heading3"/>
       </w:pPr>
       <w:r>
         <w:t>Data oddania:</w:t>
@@ -341,8 +341,8 @@
           </mc:Choice>
           <mc:Fallback>
             <w:pict>
-              <v:group w14:anchorId="428D76DC" id="Group 2592" o:spid="_x0000_s1026" style="width:85.05pt;height:.4pt;mso-position-horizontal-relative:char;mso-position-vertical-relative:line" coordsize="10799,50" o:gfxdata="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">
-                <v:shape id="Shape 12" o:spid="_x0000_s1027" style="position:absolute;width:10799;height:0;visibility:visible;mso-wrap-style:square;v-text-anchor:top" coordsize="1079995,0" o:gfxdata="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" path="m,l1079995,e" filled="f" strokeweight=".14042mm">
+              <v:group w14:anchorId="5B37EEDF" id="Group 2592" o:spid="_x0000_s1026" style="width:85.05pt;height:.4pt;mso-position-horizontal-relative:char;mso-position-vertical-relative:line" coordsize="10799,50" o:gfxdata="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">
+                <v:shape id="Shape 12" o:spid="_x0000_s1027" style="position:absolute;width:10799;height:0;visibility:visible;mso-wrap-style:square;v-text-anchor:top" coordsize="1079995,0" o:gfxdata="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" path="m,l1079995,e" filled="f" strokeweight=".14042mm">
                   <v:stroke miterlimit="83231f" joinstyle="miter"/>
                   <v:path arrowok="t" textboxrect="0,0,1079995,0"/>
                 </v:shape>
@@ -447,8 +447,8 @@
           </mc:Choice>
           <mc:Fallback>
             <w:pict>
-              <v:group w14:anchorId="3CDF5DC5" id="Group 2593" o:spid="_x0000_s1026" style="width:85.05pt;height:.4pt;mso-position-horizontal-relative:char;mso-position-vertical-relative:line" coordsize="10799,50" o:gfxdata="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">
-                <v:shape id="Shape 14" o:spid="_x0000_s1027" style="position:absolute;width:10799;height:0;visibility:visible;mso-wrap-style:square;v-text-anchor:top" coordsize="1079995,0" o:gfxdata="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" path="m,l1079995,e" filled="f" strokeweight=".14042mm">
+              <v:group w14:anchorId="0562BA7C" id="Group 2593" o:spid="_x0000_s1026" style="width:85.05pt;height:.4pt;mso-position-horizontal-relative:char;mso-position-vertical-relative:line" coordsize="10799,50" o:gfxdata="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">
+                <v:shape id="Shape 14" o:spid="_x0000_s1027" style="position:absolute;width:10799;height:0;visibility:visible;mso-wrap-style:square;v-text-anchor:top" coordsize="1079995,0" o:gfxdata="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" path="m,l1079995,e" filled="f" strokeweight=".14042mm">
                   <v:stroke miterlimit="83231f" joinstyle="miter"/>
                   <v:path arrowok="t" textboxrect="0,0,1079995,0"/>
                 </v:shape>
@@ -574,7 +574,7 @@
     </w:p>
     <w:p>
       <w:pPr>
-        <w:pStyle w:val="Nagwek1"/>
+        <w:pStyle w:val="Heading1"/>
         <w:rPr>
           <w:rFonts w:ascii="Cambria" w:eastAsia="Cambria" w:hAnsi="Cambria" w:cs="Cambria"/>
         </w:rPr>
@@ -591,7 +591,7 @@
     </w:p>
     <w:p>
       <w:pPr>
-        <w:pStyle w:val="Nagwek1"/>
+        <w:pStyle w:val="Heading1"/>
       </w:pPr>
       <w:r>
         <w:t>Analiza częstotliwości podstawowej dźwięku</w:t>
@@ -606,7 +606,7 @@
     <w:p/>
     <w:p>
       <w:pPr>
-        <w:pStyle w:val="Nagwek2"/>
+        <w:pStyle w:val="Heading2"/>
         <w:spacing w:after="367"/>
       </w:pPr>
       <w:r>
@@ -669,7 +669,7 @@
     </w:p>
     <w:p>
       <w:pPr>
-        <w:pStyle w:val="Nagwek2"/>
+        <w:pStyle w:val="Heading2"/>
         <w:spacing w:after="367"/>
         <w:jc w:val="both"/>
       </w:pPr>
@@ -1381,7 +1381,7 @@
     </w:p>
     <w:p>
       <w:pPr>
-        <w:pStyle w:val="Akapitzlist"/>
+        <w:pStyle w:val="ListParagraph"/>
         <w:numPr>
           <w:ilvl w:val="0"/>
           <w:numId w:val="7"/>
@@ -1401,7 +1401,7 @@
     </w:p>
     <w:p>
       <w:pPr>
-        <w:pStyle w:val="Akapitzlist"/>
+        <w:pStyle w:val="ListParagraph"/>
         <w:numPr>
           <w:ilvl w:val="0"/>
           <w:numId w:val="7"/>
@@ -1421,7 +1421,7 @@
     </w:p>
     <w:p>
       <w:pPr>
-        <w:pStyle w:val="Akapitzlist"/>
+        <w:pStyle w:val="ListParagraph"/>
         <w:numPr>
           <w:ilvl w:val="0"/>
           <w:numId w:val="7"/>
@@ -1441,7 +1441,7 @@
     </w:p>
     <w:p>
       <w:pPr>
-        <w:pStyle w:val="Akapitzlist"/>
+        <w:pStyle w:val="ListParagraph"/>
         <w:spacing w:after="0" w:line="247" w:lineRule="auto"/>
         <w:ind w:right="-17" w:firstLine="0"/>
         <w:rPr>
@@ -1451,7 +1451,7 @@
     </w:p>
     <w:p>
       <w:pPr>
-        <w:pStyle w:val="Akapitzlist"/>
+        <w:pStyle w:val="ListParagraph"/>
         <w:spacing w:after="0" w:line="247" w:lineRule="auto"/>
         <w:ind w:right="-17" w:firstLine="0"/>
         <w:rPr>
@@ -1461,7 +1461,7 @@
     </w:p>
     <w:p>
       <w:pPr>
-        <w:pStyle w:val="Akapitzlist"/>
+        <w:pStyle w:val="ListParagraph"/>
         <w:spacing w:after="0" w:line="247" w:lineRule="auto"/>
         <w:ind w:right="-17" w:firstLine="0"/>
         <w:rPr>
@@ -1471,7 +1471,7 @@
     </w:p>
     <w:p>
       <w:pPr>
-        <w:pStyle w:val="Akapitzlist"/>
+        <w:pStyle w:val="ListParagraph"/>
         <w:spacing w:after="0" w:line="247" w:lineRule="auto"/>
         <w:ind w:right="-17" w:firstLine="0"/>
         <w:rPr>
@@ -1518,23 +1518,157 @@
     </w:p>
     <w:p>
       <w:pPr>
-        <w:pStyle w:val="Akapitzlist"/>
+        <w:spacing w:after="0" w:line="247" w:lineRule="auto"/>
+        <w:ind w:left="0" w:right="-17" w:firstLine="0"/>
+        <w:rPr>
+          <w:color w:val="auto"/>
+        </w:rPr>
+      </w:pPr>
+      <w:r>
+        <w:rPr>
+          <w:color w:val="auto"/>
+        </w:rPr>
+        <w:t>Do wyznaczenia częstotliwości podstawowej w dziedzinie czasu wykorzystano metodę analizy sygnału w przestrzeni fazowej. Polega ona na wykrywaniu cykli w reprezentacji sygnału dźwiękowego w odpowiednio zdefiniowanej przestrzeni wielowymiarowej. W pierwszym wymiarze jest to wartość tego sygnału, a w kolejnych chwilowe wartości jego następnych pochodnych. W celach uproszczenia obliczeń można także skorzystać z wzoru:</w:t>
+      </w:r>
+    </w:p>
+    <w:p>
+      <w:pPr>
+        <w:spacing w:after="0" w:line="247" w:lineRule="auto"/>
+        <w:ind w:left="0" w:right="-17" w:firstLine="0"/>
+        <w:rPr>
+          <w:color w:val="auto"/>
+        </w:rPr>
+      </w:pPr>
+      <w:r>
+        <w:rPr>
+          <w:noProof/>
+        </w:rPr>
+        <w:drawing>
+          <wp:inline distT="0" distB="0" distL="0" distR="0" wp14:anchorId="410818F0" wp14:editId="2A4C10B8">
+            <wp:extent cx="4552950" cy="771525"/>
+            <wp:effectExtent l="0" t="0" r="0" b="9525"/>
+            <wp:docPr id="2" name="Picture 2"/>
+            <wp:cNvGraphicFramePr>
+              <a:graphicFrameLocks xmlns:a="http://schemas.openxmlformats.org/drawingml/2006/main" noChangeAspect="1"/>
+            </wp:cNvGraphicFramePr>
+            <a:graphic xmlns:a="http://schemas.openxmlformats.org/drawingml/2006/main">
+              <a:graphicData uri="http://schemas.openxmlformats.org/drawingml/2006/picture">
+                <pic:pic xmlns:pic="http://schemas.openxmlformats.org/drawingml/2006/picture">
+                  <pic:nvPicPr>
+                    <pic:cNvPr id="1" name=""/>
+                    <pic:cNvPicPr/>
+                  </pic:nvPicPr>
+                  <pic:blipFill>
+                    <a:blip r:embed="rId11"/>
+                    <a:stretch>
+                      <a:fillRect/>
+                    </a:stretch>
+                  </pic:blipFill>
+                  <pic:spPr>
+                    <a:xfrm>
+                      <a:off x="0" y="0"/>
+                      <a:ext cx="4552950" cy="771525"/>
+                    </a:xfrm>
+                    <a:prstGeom prst="rect">
+                      <a:avLst/>
+                    </a:prstGeom>
+                  </pic:spPr>
+                </pic:pic>
+              </a:graphicData>
+            </a:graphic>
+          </wp:inline>
+        </w:drawing>
+      </w:r>
+    </w:p>
+    <w:p>
+      <w:pPr>
+        <w:spacing w:after="0" w:line="247" w:lineRule="auto"/>
+        <w:ind w:left="0" w:right="-17" w:firstLine="0"/>
+        <w:rPr>
+          <w:color w:val="auto"/>
+        </w:rPr>
+      </w:pPr>
+      <w:r>
+        <w:rPr>
+          <w:color w:val="auto"/>
+        </w:rPr>
+        <w:t xml:space="preserve">gdzie </w:t>
+      </w:r>
+      <w:r>
+        <w:rPr>
+          <w:i/>
+          <w:color w:val="auto"/>
+        </w:rPr>
+        <w:t>f(i)</w:t>
+      </w:r>
+      <w:r>
+        <w:rPr>
+          <w:color w:val="auto"/>
+        </w:rPr>
+        <w:t xml:space="preserve"> oznacza </w:t>
+      </w:r>
+      <w:r>
+        <w:rPr>
+          <w:i/>
+          <w:color w:val="auto"/>
+        </w:rPr>
+        <w:t>i</w:t>
+      </w:r>
+      <w:r>
+        <w:rPr>
+          <w:color w:val="auto"/>
+        </w:rPr>
+        <w:t xml:space="preserve">-tą próbkę sygnału, a </w:t>
+      </w:r>
+      <w:r>
+        <w:rPr>
+          <w:i/>
+          <w:color w:val="auto"/>
+        </w:rPr>
+        <w:t>k</w:t>
+      </w:r>
+      <w:r>
+        <w:rPr>
+          <w:color w:val="auto"/>
+        </w:rPr>
+        <w:t xml:space="preserve"> to opóźnienie o pewną liczbę próbek.</w:t>
+      </w:r>
+    </w:p>
+    <w:p>
+      <w:pPr>
+        <w:spacing w:after="0" w:line="247" w:lineRule="auto"/>
+        <w:ind w:left="0" w:right="-17" w:firstLine="0"/>
+        <w:rPr>
+          <w:color w:val="auto"/>
+        </w:rPr>
+      </w:pPr>
+      <w:r>
+        <w:rPr>
+          <w:color w:val="auto"/>
+        </w:rPr>
+        <w:lastRenderedPageBreak/>
+        <w:t>Częstotliwość w tej metodzie można ustalić korzystając z przejścia przez konkretny punkt, w takim momencie czas dla tego punktu zostaje zapisany, a następnie porównany do czasu następnego przejścia przez dany punkt. Różnica w uzyskanych czasach to okres sygnału.</w:t>
+      </w:r>
+      <w:r>
+        <w:rPr>
+          <w:color w:val="auto"/>
+        </w:rPr>
+        <w:t xml:space="preserve"> Dla poprawienia dokładności ustaleń można dodać dodatkowy wymiar.</w:t>
+      </w:r>
+    </w:p>
+    <w:p>
+      <w:pPr>
+        <w:pStyle w:val="ListParagraph"/>
         <w:spacing w:after="0" w:line="247" w:lineRule="auto"/>
         <w:ind w:right="-17" w:firstLine="0"/>
         <w:rPr>
           <w:color w:val="auto"/>
         </w:rPr>
       </w:pPr>
-      <w:r>
-        <w:rPr>
-          <w:color w:val="auto"/>
-        </w:rPr>
-        <w:t>TO DO</w:t>
-      </w:r>
-    </w:p>
-    <w:p>
-      <w:pPr>
-        <w:pStyle w:val="Akapitzlist"/>
+    </w:p>
+    <w:p>
+      <w:pPr>
+        <w:pStyle w:val="ListParagraph"/>
         <w:spacing w:after="0" w:line="247" w:lineRule="auto"/>
         <w:ind w:right="-17" w:firstLine="0"/>
         <w:rPr>
@@ -1544,7 +1678,35 @@
     </w:p>
     <w:p>
       <w:pPr>
-        <w:pStyle w:val="Akapitzlist"/>
+        <w:spacing w:after="0" w:line="247" w:lineRule="auto"/>
+        <w:ind w:left="0" w:right="-17" w:firstLine="0"/>
+        <w:rPr>
+          <w:b/>
+          <w:color w:val="auto"/>
+          <w:sz w:val="28"/>
+        </w:rPr>
+      </w:pPr>
+      <w:r>
+        <w:rPr>
+          <w:b/>
+          <w:color w:val="auto"/>
+          <w:sz w:val="28"/>
+        </w:rPr>
+        <w:t>Wykrycie częstotliwości podstawowej w dziedzinie częstotliwości:</w:t>
+      </w:r>
+    </w:p>
+    <w:p>
+      <w:pPr>
+        <w:spacing w:after="0" w:line="247" w:lineRule="auto"/>
+        <w:ind w:left="0" w:right="-17" w:firstLine="0"/>
+        <w:rPr>
+          <w:color w:val="auto"/>
+        </w:rPr>
+      </w:pPr>
+    </w:p>
+    <w:p>
+      <w:pPr>
+        <w:pStyle w:val="ListParagraph"/>
         <w:spacing w:after="0" w:line="247" w:lineRule="auto"/>
         <w:ind w:right="-17" w:firstLine="0"/>
         <w:rPr>
@@ -1554,138 +1716,9 @@
     </w:p>
     <w:p>
       <w:pPr>
-        <w:pStyle w:val="Akapitzlist"/>
-        <w:spacing w:after="0" w:line="247" w:lineRule="auto"/>
-        <w:ind w:right="-17" w:firstLine="0"/>
-        <w:rPr>
-          <w:color w:val="auto"/>
-        </w:rPr>
-      </w:pPr>
-    </w:p>
-    <w:p>
-      <w:pPr>
-        <w:pStyle w:val="Akapitzlist"/>
-        <w:spacing w:after="0" w:line="247" w:lineRule="auto"/>
-        <w:ind w:right="-17" w:firstLine="0"/>
-        <w:rPr>
-          <w:color w:val="auto"/>
-        </w:rPr>
-      </w:pPr>
-    </w:p>
-    <w:p>
-      <w:pPr>
-        <w:pStyle w:val="Akapitzlist"/>
-        <w:spacing w:after="0" w:line="247" w:lineRule="auto"/>
-        <w:ind w:right="-17" w:firstLine="0"/>
-        <w:rPr>
-          <w:color w:val="auto"/>
-        </w:rPr>
-      </w:pPr>
-    </w:p>
-    <w:p>
-      <w:pPr>
-        <w:pStyle w:val="Akapitzlist"/>
-        <w:spacing w:after="0" w:line="247" w:lineRule="auto"/>
-        <w:ind w:right="-17" w:firstLine="0"/>
-        <w:rPr>
-          <w:color w:val="auto"/>
-        </w:rPr>
-      </w:pPr>
-    </w:p>
-    <w:p>
-      <w:pPr>
-        <w:pStyle w:val="Akapitzlist"/>
-        <w:spacing w:after="0" w:line="247" w:lineRule="auto"/>
-        <w:ind w:right="-17" w:firstLine="0"/>
-        <w:rPr>
-          <w:color w:val="auto"/>
-        </w:rPr>
-      </w:pPr>
-    </w:p>
-    <w:p>
-      <w:pPr>
-        <w:pStyle w:val="Akapitzlist"/>
-        <w:spacing w:after="0" w:line="247" w:lineRule="auto"/>
-        <w:ind w:right="-17" w:firstLine="0"/>
-        <w:rPr>
-          <w:color w:val="auto"/>
-        </w:rPr>
-      </w:pPr>
-    </w:p>
-    <w:p>
-      <w:pPr>
-        <w:pStyle w:val="Akapitzlist"/>
-        <w:spacing w:after="0" w:line="247" w:lineRule="auto"/>
-        <w:ind w:right="-17" w:firstLine="0"/>
-        <w:rPr>
-          <w:color w:val="auto"/>
-        </w:rPr>
-      </w:pPr>
-    </w:p>
-    <w:p>
-      <w:pPr>
-        <w:pStyle w:val="Akapitzlist"/>
-        <w:spacing w:after="0" w:line="247" w:lineRule="auto"/>
-        <w:ind w:right="-17" w:firstLine="0"/>
-        <w:rPr>
-          <w:color w:val="auto"/>
-        </w:rPr>
-      </w:pPr>
-    </w:p>
-    <w:p>
-      <w:pPr>
-        <w:pStyle w:val="Akapitzlist"/>
-        <w:spacing w:after="0" w:line="247" w:lineRule="auto"/>
-        <w:ind w:right="-17" w:firstLine="0"/>
-        <w:rPr>
-          <w:color w:val="auto"/>
-        </w:rPr>
-      </w:pPr>
-    </w:p>
-    <w:p>
-      <w:pPr>
         <w:spacing w:after="0" w:line="247" w:lineRule="auto"/>
         <w:ind w:left="0" w:right="-17" w:firstLine="0"/>
         <w:rPr>
-          <w:b/>
-          <w:color w:val="auto"/>
-          <w:sz w:val="28"/>
-        </w:rPr>
-      </w:pPr>
-      <w:r>
-        <w:rPr>
-          <w:b/>
-          <w:color w:val="auto"/>
-          <w:sz w:val="28"/>
-        </w:rPr>
-        <w:lastRenderedPageBreak/>
-        <w:t>Wykrycie częstotliwości podstawowej w dziedzinie częstotliwości:</w:t>
-      </w:r>
-    </w:p>
-    <w:p>
-      <w:pPr>
-        <w:spacing w:after="0" w:line="247" w:lineRule="auto"/>
-        <w:ind w:left="0" w:right="-17" w:firstLine="0"/>
-        <w:rPr>
-          <w:color w:val="auto"/>
-        </w:rPr>
-      </w:pPr>
-    </w:p>
-    <w:p>
-      <w:pPr>
-        <w:pStyle w:val="Akapitzlist"/>
-        <w:spacing w:after="0" w:line="247" w:lineRule="auto"/>
-        <w:ind w:right="-17" w:firstLine="0"/>
-        <w:rPr>
-          <w:color w:val="auto"/>
-        </w:rPr>
-      </w:pPr>
-    </w:p>
-    <w:p>
-      <w:pPr>
-        <w:spacing w:after="0" w:line="247" w:lineRule="auto"/>
-        <w:ind w:left="0" w:right="-17" w:firstLine="0"/>
-        <w:rPr>
           <w:color w:val="auto"/>
         </w:rPr>
       </w:pPr>
@@ -1698,7 +1731,7 @@
     </w:p>
     <w:p>
       <w:pPr>
-        <w:pStyle w:val="Akapitzlist"/>
+        <w:pStyle w:val="ListParagraph"/>
         <w:numPr>
           <w:ilvl w:val="0"/>
           <w:numId w:val="18"/>
@@ -1726,7 +1759,7 @@
     </w:p>
     <w:p>
       <w:pPr>
-        <w:pStyle w:val="Akapitzlist"/>
+        <w:pStyle w:val="ListParagraph"/>
         <w:numPr>
           <w:ilvl w:val="0"/>
           <w:numId w:val="18"/>
@@ -1746,7 +1779,7 @@
     </w:p>
     <w:p>
       <w:pPr>
-        <w:pStyle w:val="Akapitzlist"/>
+        <w:pStyle w:val="ListParagraph"/>
         <w:numPr>
           <w:ilvl w:val="0"/>
           <w:numId w:val="18"/>
@@ -1780,7 +1813,7 @@
     </w:p>
     <w:p>
       <w:pPr>
-        <w:pStyle w:val="Akapitzlist"/>
+        <w:pStyle w:val="ListParagraph"/>
         <w:numPr>
           <w:ilvl w:val="0"/>
           <w:numId w:val="18"/>
@@ -1800,7 +1833,7 @@
     </w:p>
     <w:p>
       <w:pPr>
-        <w:pStyle w:val="Akapitzlist"/>
+        <w:pStyle w:val="ListParagraph"/>
         <w:numPr>
           <w:ilvl w:val="0"/>
           <w:numId w:val="18"/>
@@ -1820,7 +1853,7 @@
     </w:p>
     <w:p>
       <w:pPr>
-        <w:pStyle w:val="Akapitzlist"/>
+        <w:pStyle w:val="ListParagraph"/>
         <w:numPr>
           <w:ilvl w:val="0"/>
           <w:numId w:val="18"/>
@@ -1840,7 +1873,7 @@
     </w:p>
     <w:p>
       <w:pPr>
-        <w:pStyle w:val="Akapitzlist"/>
+        <w:pStyle w:val="ListParagraph"/>
         <w:numPr>
           <w:ilvl w:val="0"/>
           <w:numId w:val="18"/>
@@ -1860,7 +1893,7 @@
     </w:p>
     <w:p>
       <w:pPr>
-        <w:pStyle w:val="Akapitzlist"/>
+        <w:pStyle w:val="ListParagraph"/>
         <w:numPr>
           <w:ilvl w:val="0"/>
           <w:numId w:val="18"/>
@@ -1922,7 +1955,7 @@
     </w:p>
     <w:p>
       <w:pPr>
-        <w:pStyle w:val="Nagwek2"/>
+        <w:pStyle w:val="Heading2"/>
       </w:pPr>
       <w:r>
         <w:t>3. Opis implementacji</w:t>
@@ -1952,7 +1985,27 @@
         <w:rPr>
           <w:color w:val="auto"/>
         </w:rPr>
-        <w:t xml:space="preserve"> Windows Forma.</w:t>
+        <w:t xml:space="preserve"> Windows </w:t>
+      </w:r>
+      <w:proofErr w:type="spellStart"/>
+      <w:r>
+        <w:rPr>
+          <w:color w:val="auto"/>
+        </w:rPr>
+        <w:t>Form</w:t>
+      </w:r>
+      <w:r>
+        <w:rPr>
+          <w:color w:val="auto"/>
+        </w:rPr>
+        <w:t>s</w:t>
+      </w:r>
+      <w:proofErr w:type="spellEnd"/>
+      <w:r>
+        <w:rPr>
+          <w:color w:val="auto"/>
+        </w:rPr>
+        <w:t>.</w:t>
       </w:r>
       <w:r>
         <w:rPr>
@@ -1975,77 +2028,229 @@
     </w:p>
     <w:p>
       <w:pPr>
-        <w:ind w:left="0" w:firstLine="0"/>
-        <w:rPr>
-          <w:color w:val="auto"/>
-        </w:rPr>
-      </w:pPr>
-      <w:r>
-        <w:rPr>
-          <w:color w:val="auto"/>
-        </w:rPr>
-        <w:t>To do (</w:t>
+        <w:rPr>
+          <w:color w:val="auto"/>
+        </w:rPr>
+      </w:pPr>
+      <w:r>
+        <w:rPr>
+          <w:noProof/>
+          <w:color w:val="auto"/>
+        </w:rPr>
+        <w:lastRenderedPageBreak/>
+        <w:drawing>
+          <wp:inline distT="0" distB="0" distL="0" distR="0">
+            <wp:extent cx="5038725" cy="3401383"/>
+            <wp:effectExtent l="0" t="0" r="0" b="8890"/>
+            <wp:docPr id="3" name="Picture 3"/>
+            <wp:cNvGraphicFramePr>
+              <a:graphicFrameLocks xmlns:a="http://schemas.openxmlformats.org/drawingml/2006/main" noChangeAspect="1"/>
+            </wp:cNvGraphicFramePr>
+            <a:graphic xmlns:a="http://schemas.openxmlformats.org/drawingml/2006/main">
+              <a:graphicData uri="http://schemas.openxmlformats.org/drawingml/2006/picture">
+                <pic:pic xmlns:pic="http://schemas.openxmlformats.org/drawingml/2006/picture">
+                  <pic:nvPicPr>
+                    <pic:cNvPr id="0" name="Picture 1"/>
+                    <pic:cNvPicPr>
+                      <a:picLocks noChangeAspect="1" noChangeArrowheads="1"/>
+                    </pic:cNvPicPr>
+                  </pic:nvPicPr>
+                  <pic:blipFill>
+                    <a:blip r:embed="rId12">
+                      <a:extLst>
+                        <a:ext uri="{28A0092B-C50C-407E-A947-70E740481C1C}">
+                          <a14:useLocalDpi xmlns:a14="http://schemas.microsoft.com/office/drawing/2010/main" val="0"/>
+                        </a:ext>
+                      </a:extLst>
+                    </a:blip>
+                    <a:srcRect/>
+                    <a:stretch>
+                      <a:fillRect/>
+                    </a:stretch>
+                  </pic:blipFill>
+                  <pic:spPr bwMode="auto">
+                    <a:xfrm>
+                      <a:off x="0" y="0"/>
+                      <a:ext cx="5056509" cy="3413388"/>
+                    </a:xfrm>
+                    <a:prstGeom prst="rect">
+                      <a:avLst/>
+                    </a:prstGeom>
+                    <a:noFill/>
+                    <a:ln>
+                      <a:noFill/>
+                    </a:ln>
+                  </pic:spPr>
+                </pic:pic>
+              </a:graphicData>
+            </a:graphic>
+          </wp:inline>
+        </w:drawing>
+      </w:r>
+    </w:p>
+    <w:p>
+      <w:pPr>
+        <w:rPr>
+          <w:color w:val="auto"/>
+        </w:rPr>
+      </w:pPr>
+      <w:r>
+        <w:rPr>
+          <w:color w:val="auto"/>
+        </w:rPr>
+        <w:t>Klasa Form1 odpowiada za interfejs użytkownika.</w:t>
+      </w:r>
+    </w:p>
+    <w:p>
+      <w:pPr>
+        <w:rPr>
+          <w:color w:val="auto"/>
+        </w:rPr>
+      </w:pPr>
+      <w:r>
+        <w:rPr>
+          <w:color w:val="auto"/>
+        </w:rPr>
+        <w:t xml:space="preserve">Klasa </w:t>
       </w:r>
       <w:proofErr w:type="spellStart"/>
       <w:r>
         <w:rPr>
           <w:color w:val="auto"/>
         </w:rPr>
-        <w:t>screeny</w:t>
+        <w:t>AudioHelper</w:t>
       </w:r>
       <w:proofErr w:type="spellEnd"/>
       <w:r>
         <w:rPr>
           <w:color w:val="auto"/>
         </w:rPr>
-        <w:t xml:space="preserve"> z klas)</w:t>
-      </w:r>
-    </w:p>
-    <w:p>
-      <w:pPr>
-        <w:rPr>
-          <w:color w:val="auto"/>
-        </w:rPr>
-      </w:pPr>
-    </w:p>
-    <w:p>
-      <w:pPr>
-        <w:rPr>
-          <w:color w:val="auto"/>
-        </w:rPr>
-      </w:pPr>
-    </w:p>
-    <w:p>
-      <w:pPr>
-        <w:rPr>
-          <w:color w:val="auto"/>
-        </w:rPr>
-      </w:pPr>
-    </w:p>
-    <w:p>
-      <w:pPr>
-        <w:rPr>
-          <w:color w:val="auto"/>
-        </w:rPr>
-      </w:pPr>
-    </w:p>
-    <w:p>
-      <w:pPr>
-        <w:rPr>
-          <w:color w:val="auto"/>
-        </w:rPr>
-      </w:pPr>
-    </w:p>
-    <w:p>
-      <w:pPr>
-        <w:rPr>
-          <w:color w:val="auto"/>
-        </w:rPr>
-      </w:pPr>
-    </w:p>
-    <w:p>
-      <w:pPr>
-        <w:pStyle w:val="Nagwek2"/>
+        <w:t xml:space="preserve"> odpowiada za w</w:t>
+      </w:r>
+      <w:r>
+        <w:rPr>
+          <w:color w:val="auto"/>
+        </w:rPr>
+        <w:t>ykrycie częstotliwości podstawowej w dziedzinie częstotliwości</w:t>
+      </w:r>
+      <w:r>
+        <w:rPr>
+          <w:color w:val="auto"/>
+        </w:rPr>
+        <w:t>.</w:t>
+      </w:r>
+    </w:p>
+    <w:p>
+      <w:pPr>
+        <w:rPr>
+          <w:color w:val="auto"/>
+        </w:rPr>
+      </w:pPr>
+      <w:r>
+        <w:rPr>
+          <w:color w:val="auto"/>
+        </w:rPr>
+        <w:t xml:space="preserve">Klasa </w:t>
+      </w:r>
+      <w:proofErr w:type="spellStart"/>
+      <w:r>
+        <w:rPr>
+          <w:color w:val="auto"/>
+        </w:rPr>
+        <w:t>SoundValues</w:t>
+      </w:r>
+      <w:proofErr w:type="spellEnd"/>
+      <w:r>
+        <w:rPr>
+          <w:color w:val="auto"/>
+        </w:rPr>
+        <w:t xml:space="preserve"> przechowuje wartości dźwięku użyte w wykrywaniu częstotliwości w dziedzinie czasu.</w:t>
+      </w:r>
+      <w:r>
+        <w:rPr>
+          <w:color w:val="auto"/>
+        </w:rPr>
+        <w:t xml:space="preserve"> Jej zagnieżdżona struktura </w:t>
+      </w:r>
+      <w:proofErr w:type="spellStart"/>
+      <w:r>
+        <w:rPr>
+          <w:color w:val="auto"/>
+        </w:rPr>
+        <w:t>SoundPoint</w:t>
+      </w:r>
+      <w:proofErr w:type="spellEnd"/>
+      <w:r>
+        <w:rPr>
+          <w:color w:val="auto"/>
+        </w:rPr>
+        <w:t xml:space="preserve"> przechowuje wartości dźwięku wraz z odpowiadającym im czasem w ms.</w:t>
+      </w:r>
+    </w:p>
+    <w:p>
+      <w:pPr>
+        <w:rPr>
+          <w:color w:val="auto"/>
+        </w:rPr>
+      </w:pPr>
+      <w:r>
+        <w:rPr>
+          <w:color w:val="auto"/>
+        </w:rPr>
+        <w:t xml:space="preserve">Klasy </w:t>
+      </w:r>
+      <w:proofErr w:type="spellStart"/>
+      <w:r>
+        <w:rPr>
+          <w:color w:val="auto"/>
+        </w:rPr>
+        <w:t>Path</w:t>
+      </w:r>
+      <w:proofErr w:type="spellEnd"/>
+      <w:r>
+        <w:rPr>
+          <w:color w:val="auto"/>
+        </w:rPr>
+        <w:t xml:space="preserve"> i Extensions to klasy pomoc</w:t>
+      </w:r>
+      <w:r>
+        <w:rPr>
+          <w:color w:val="auto"/>
+        </w:rPr>
+        <w:t>nicze.</w:t>
+      </w:r>
+    </w:p>
+    <w:p>
+      <w:pPr>
+        <w:rPr>
+          <w:color w:val="auto"/>
+        </w:rPr>
+      </w:pPr>
+    </w:p>
+    <w:p>
+      <w:pPr>
+        <w:rPr>
+          <w:color w:val="auto"/>
+        </w:rPr>
+      </w:pPr>
+    </w:p>
+    <w:p>
+      <w:pPr>
+        <w:rPr>
+          <w:color w:val="auto"/>
+        </w:rPr>
+      </w:pPr>
+    </w:p>
+    <w:p>
+      <w:pPr>
+        <w:rPr>
+          <w:color w:val="auto"/>
+        </w:rPr>
+      </w:pPr>
+    </w:p>
+    <w:p>
+      <w:pPr>
+        <w:pStyle w:val="Heading2"/>
       </w:pPr>
       <w:r>
         <w:lastRenderedPageBreak/>
@@ -2379,7 +2584,7 @@
     </w:p>
     <w:p>
       <w:pPr>
-        <w:pStyle w:val="Nagwek2"/>
+        <w:pStyle w:val="Heading2"/>
         <w:rPr>
           <w:color w:val="auto"/>
         </w:rPr>
@@ -2399,7 +2604,7 @@
     </w:p>
     <w:tbl>
       <w:tblPr>
-        <w:tblStyle w:val="Tabela-Siatka"/>
+        <w:tblStyle w:val="TableGrid"/>
         <w:tblW w:w="0" w:type="auto"/>
         <w:jc w:val="center"/>
         <w:tblLook w:val="04A0" w:firstRow="1" w:lastRow="0" w:firstColumn="1" w:lastColumn="0" w:noHBand="0" w:noVBand="1"/>
@@ -2609,6 +2814,20 @@
                 <w:color w:val="auto"/>
               </w:rPr>
             </w:pPr>
+            <w:r>
+              <w:rPr>
+                <w:color w:val="auto"/>
+              </w:rPr>
+              <w:t xml:space="preserve">100 </w:t>
+            </w:r>
+            <w:proofErr w:type="spellStart"/>
+            <w:r>
+              <w:rPr>
+                <w:color w:val="auto"/>
+              </w:rPr>
+              <w:t>Hz</w:t>
+            </w:r>
+            <w:proofErr w:type="spellEnd"/>
           </w:p>
         </w:tc>
       </w:tr>
@@ -2706,6 +2925,20 @@
                 <w:color w:val="auto"/>
               </w:rPr>
             </w:pPr>
+            <w:r>
+              <w:rPr>
+                <w:color w:val="auto"/>
+              </w:rPr>
+              <w:t xml:space="preserve">225 </w:t>
+            </w:r>
+            <w:proofErr w:type="spellStart"/>
+            <w:r>
+              <w:rPr>
+                <w:color w:val="auto"/>
+              </w:rPr>
+              <w:t>Hz</w:t>
+            </w:r>
+            <w:proofErr w:type="spellEnd"/>
           </w:p>
         </w:tc>
       </w:tr>
@@ -2797,6 +3030,20 @@
                 <w:color w:val="auto"/>
               </w:rPr>
             </w:pPr>
+            <w:r>
+              <w:rPr>
+                <w:color w:val="auto"/>
+              </w:rPr>
+              <w:t xml:space="preserve">38 </w:t>
+            </w:r>
+            <w:proofErr w:type="spellStart"/>
+            <w:r>
+              <w:rPr>
+                <w:color w:val="auto"/>
+              </w:rPr>
+              <w:t>Hz</w:t>
+            </w:r>
+            <w:proofErr w:type="spellEnd"/>
           </w:p>
         </w:tc>
       </w:tr>
@@ -2888,6 +3135,20 @@
                 <w:color w:val="auto"/>
               </w:rPr>
             </w:pPr>
+            <w:r>
+              <w:rPr>
+                <w:color w:val="auto"/>
+              </w:rPr>
+              <w:t xml:space="preserve">10 </w:t>
+            </w:r>
+            <w:proofErr w:type="spellStart"/>
+            <w:r>
+              <w:rPr>
+                <w:color w:val="auto"/>
+              </w:rPr>
+              <w:t>Hz</w:t>
+            </w:r>
+            <w:proofErr w:type="spellEnd"/>
           </w:p>
         </w:tc>
       </w:tr>
@@ -2979,6 +3240,20 @@
                 <w:color w:val="auto"/>
               </w:rPr>
             </w:pPr>
+            <w:r>
+              <w:rPr>
+                <w:color w:val="auto"/>
+              </w:rPr>
+              <w:t xml:space="preserve">3000 </w:t>
+            </w:r>
+            <w:proofErr w:type="spellStart"/>
+            <w:r>
+              <w:rPr>
+                <w:color w:val="auto"/>
+              </w:rPr>
+              <w:t>Hz</w:t>
+            </w:r>
+            <w:proofErr w:type="spellEnd"/>
           </w:p>
         </w:tc>
       </w:tr>
@@ -3070,6 +3345,20 @@
                 <w:color w:val="auto"/>
               </w:rPr>
             </w:pPr>
+            <w:r>
+              <w:rPr>
+                <w:color w:val="auto"/>
+              </w:rPr>
+              <w:t xml:space="preserve">45 </w:t>
+            </w:r>
+            <w:proofErr w:type="spellStart"/>
+            <w:r>
+              <w:rPr>
+                <w:color w:val="auto"/>
+              </w:rPr>
+              <w:t>Hz</w:t>
+            </w:r>
+            <w:proofErr w:type="spellEnd"/>
           </w:p>
         </w:tc>
       </w:tr>
@@ -3161,6 +3450,20 @@
                 <w:color w:val="auto"/>
               </w:rPr>
             </w:pPr>
+            <w:r>
+              <w:rPr>
+                <w:color w:val="auto"/>
+              </w:rPr>
+              <w:t xml:space="preserve">35 </w:t>
+            </w:r>
+            <w:proofErr w:type="spellStart"/>
+            <w:r>
+              <w:rPr>
+                <w:color w:val="auto"/>
+              </w:rPr>
+              <w:t>Hz</w:t>
+            </w:r>
+            <w:proofErr w:type="spellEnd"/>
           </w:p>
         </w:tc>
       </w:tr>
@@ -3252,6 +3555,20 @@
                 <w:color w:val="auto"/>
               </w:rPr>
             </w:pPr>
+            <w:r>
+              <w:rPr>
+                <w:color w:val="auto"/>
+              </w:rPr>
+              <w:t xml:space="preserve">33 </w:t>
+            </w:r>
+            <w:proofErr w:type="spellStart"/>
+            <w:r>
+              <w:rPr>
+                <w:color w:val="auto"/>
+              </w:rPr>
+              <w:t>Hz</w:t>
+            </w:r>
+            <w:proofErr w:type="spellEnd"/>
           </w:p>
         </w:tc>
       </w:tr>
@@ -3343,6 +3660,20 @@
                 <w:color w:val="auto"/>
               </w:rPr>
             </w:pPr>
+            <w:r>
+              <w:rPr>
+                <w:color w:val="auto"/>
+              </w:rPr>
+              <w:t xml:space="preserve">103.5 </w:t>
+            </w:r>
+            <w:proofErr w:type="spellStart"/>
+            <w:r>
+              <w:rPr>
+                <w:color w:val="auto"/>
+              </w:rPr>
+              <w:t>Hz</w:t>
+            </w:r>
+            <w:proofErr w:type="spellEnd"/>
           </w:p>
         </w:tc>
       </w:tr>
@@ -3434,6 +3765,20 @@
                 <w:color w:val="auto"/>
               </w:rPr>
             </w:pPr>
+            <w:r>
+              <w:rPr>
+                <w:color w:val="auto"/>
+              </w:rPr>
+              <w:t xml:space="preserve">5250 </w:t>
+            </w:r>
+            <w:proofErr w:type="spellStart"/>
+            <w:r>
+              <w:rPr>
+                <w:color w:val="auto"/>
+              </w:rPr>
+              <w:t>Hz</w:t>
+            </w:r>
+            <w:proofErr w:type="spellEnd"/>
           </w:p>
         </w:tc>
       </w:tr>
@@ -3525,6 +3870,20 @@
                 <w:color w:val="auto"/>
               </w:rPr>
             </w:pPr>
+            <w:r>
+              <w:rPr>
+                <w:color w:val="auto"/>
+              </w:rPr>
+              <w:t xml:space="preserve">3000 </w:t>
+            </w:r>
+            <w:proofErr w:type="spellStart"/>
+            <w:r>
+              <w:rPr>
+                <w:color w:val="auto"/>
+              </w:rPr>
+              <w:t>Hz</w:t>
+            </w:r>
+            <w:proofErr w:type="spellEnd"/>
           </w:p>
         </w:tc>
       </w:tr>
@@ -3616,6 +3975,20 @@
                 <w:color w:val="auto"/>
               </w:rPr>
             </w:pPr>
+            <w:r>
+              <w:rPr>
+                <w:color w:val="auto"/>
+              </w:rPr>
+              <w:t xml:space="preserve">1920 </w:t>
+            </w:r>
+            <w:proofErr w:type="spellStart"/>
+            <w:r>
+              <w:rPr>
+                <w:color w:val="auto"/>
+              </w:rPr>
+              <w:t>Hz</w:t>
+            </w:r>
+            <w:proofErr w:type="spellEnd"/>
           </w:p>
         </w:tc>
       </w:tr>
@@ -3707,6 +4080,20 @@
                 <w:color w:val="auto"/>
               </w:rPr>
             </w:pPr>
+            <w:r>
+              <w:rPr>
+                <w:color w:val="auto"/>
+              </w:rPr>
+              <w:t xml:space="preserve">1000 </w:t>
+            </w:r>
+            <w:proofErr w:type="spellStart"/>
+            <w:r>
+              <w:rPr>
+                <w:color w:val="auto"/>
+              </w:rPr>
+              <w:t>Hz</w:t>
+            </w:r>
+            <w:proofErr w:type="spellEnd"/>
           </w:p>
         </w:tc>
       </w:tr>
@@ -3798,6 +4185,20 @@
                 <w:color w:val="auto"/>
               </w:rPr>
             </w:pPr>
+            <w:r>
+              <w:rPr>
+                <w:color w:val="auto"/>
+              </w:rPr>
+              <w:t xml:space="preserve">312 </w:t>
+            </w:r>
+            <w:proofErr w:type="spellStart"/>
+            <w:r>
+              <w:rPr>
+                <w:color w:val="auto"/>
+              </w:rPr>
+              <w:t>Hz</w:t>
+            </w:r>
+            <w:proofErr w:type="spellEnd"/>
           </w:p>
         </w:tc>
       </w:tr>
@@ -3889,6 +4290,20 @@
                 <w:color w:val="auto"/>
               </w:rPr>
             </w:pPr>
+            <w:r>
+              <w:rPr>
+                <w:color w:val="auto"/>
+              </w:rPr>
+              <w:t xml:space="preserve">480 </w:t>
+            </w:r>
+            <w:proofErr w:type="spellStart"/>
+            <w:r>
+              <w:rPr>
+                <w:color w:val="auto"/>
+              </w:rPr>
+              <w:t>Hz</w:t>
+            </w:r>
+            <w:proofErr w:type="spellEnd"/>
           </w:p>
         </w:tc>
       </w:tr>
@@ -3980,6 +4395,20 @@
                 <w:color w:val="auto"/>
               </w:rPr>
             </w:pPr>
+            <w:r>
+              <w:rPr>
+                <w:color w:val="auto"/>
+              </w:rPr>
+              <w:t xml:space="preserve">1341 </w:t>
+            </w:r>
+            <w:proofErr w:type="spellStart"/>
+            <w:r>
+              <w:rPr>
+                <w:color w:val="auto"/>
+              </w:rPr>
+              <w:t>Hz</w:t>
+            </w:r>
+            <w:proofErr w:type="spellEnd"/>
           </w:p>
         </w:tc>
       </w:tr>
@@ -4071,6 +4500,20 @@
                 <w:color w:val="auto"/>
               </w:rPr>
             </w:pPr>
+            <w:r>
+              <w:rPr>
+                <w:color w:val="auto"/>
+              </w:rPr>
+              <w:t xml:space="preserve">114 </w:t>
+            </w:r>
+            <w:proofErr w:type="spellStart"/>
+            <w:r>
+              <w:rPr>
+                <w:color w:val="auto"/>
+              </w:rPr>
+              <w:t>Hz</w:t>
+            </w:r>
+            <w:proofErr w:type="spellEnd"/>
           </w:p>
         </w:tc>
       </w:tr>
@@ -4162,6 +4605,20 @@
                 <w:color w:val="auto"/>
               </w:rPr>
             </w:pPr>
+            <w:r>
+              <w:rPr>
+                <w:color w:val="auto"/>
+              </w:rPr>
+              <w:t xml:space="preserve">83 </w:t>
+            </w:r>
+            <w:proofErr w:type="spellStart"/>
+            <w:r>
+              <w:rPr>
+                <w:color w:val="auto"/>
+              </w:rPr>
+              <w:t>Hz</w:t>
+            </w:r>
+            <w:proofErr w:type="spellEnd"/>
           </w:p>
         </w:tc>
       </w:tr>
@@ -4253,6 +4710,20 @@
                 <w:color w:val="auto"/>
               </w:rPr>
             </w:pPr>
+            <w:r>
+              <w:rPr>
+                <w:color w:val="auto"/>
+              </w:rPr>
+              <w:t xml:space="preserve">210 </w:t>
+            </w:r>
+            <w:proofErr w:type="spellStart"/>
+            <w:r>
+              <w:rPr>
+                <w:color w:val="auto"/>
+              </w:rPr>
+              <w:t>Hz</w:t>
+            </w:r>
+            <w:proofErr w:type="spellEnd"/>
           </w:p>
         </w:tc>
       </w:tr>
@@ -4345,6 +4816,20 @@
                 <w:color w:val="auto"/>
               </w:rPr>
             </w:pPr>
+            <w:r>
+              <w:rPr>
+                <w:color w:val="auto"/>
+              </w:rPr>
+              <w:t xml:space="preserve">90 </w:t>
+            </w:r>
+            <w:proofErr w:type="spellStart"/>
+            <w:r>
+              <w:rPr>
+                <w:color w:val="auto"/>
+              </w:rPr>
+              <w:t>Hz</w:t>
+            </w:r>
+            <w:proofErr w:type="spellEnd"/>
           </w:p>
         </w:tc>
       </w:tr>
@@ -4436,6 +4921,20 @@
                 <w:color w:val="auto"/>
               </w:rPr>
             </w:pPr>
+            <w:r>
+              <w:rPr>
+                <w:color w:val="auto"/>
+              </w:rPr>
+              <w:t xml:space="preserve">695 </w:t>
+            </w:r>
+            <w:proofErr w:type="spellStart"/>
+            <w:r>
+              <w:rPr>
+                <w:color w:val="auto"/>
+              </w:rPr>
+              <w:t>Hz</w:t>
+            </w:r>
+            <w:proofErr w:type="spellEnd"/>
           </w:p>
         </w:tc>
       </w:tr>
@@ -4527,6 +5026,20 @@
                 <w:color w:val="auto"/>
               </w:rPr>
             </w:pPr>
+            <w:r>
+              <w:rPr>
+                <w:color w:val="auto"/>
+              </w:rPr>
+              <w:t xml:space="preserve">74 </w:t>
+            </w:r>
+            <w:proofErr w:type="spellStart"/>
+            <w:r>
+              <w:rPr>
+                <w:color w:val="auto"/>
+              </w:rPr>
+              <w:t>Hz</w:t>
+            </w:r>
+            <w:proofErr w:type="spellEnd"/>
           </w:p>
         </w:tc>
       </w:tr>
@@ -4618,6 +5131,20 @@
                 <w:color w:val="auto"/>
               </w:rPr>
             </w:pPr>
+            <w:r>
+              <w:rPr>
+                <w:color w:val="auto"/>
+              </w:rPr>
+              <w:t xml:space="preserve">292 </w:t>
+            </w:r>
+            <w:proofErr w:type="spellStart"/>
+            <w:r>
+              <w:rPr>
+                <w:color w:val="auto"/>
+              </w:rPr>
+              <w:t>Hz</w:t>
+            </w:r>
+            <w:proofErr w:type="spellEnd"/>
           </w:p>
         </w:tc>
       </w:tr>
@@ -4709,6 +5236,20 @@
                 <w:color w:val="auto"/>
               </w:rPr>
             </w:pPr>
+            <w:r>
+              <w:rPr>
+                <w:color w:val="auto"/>
+              </w:rPr>
+              <w:t xml:space="preserve">124 </w:t>
+            </w:r>
+            <w:proofErr w:type="spellStart"/>
+            <w:r>
+              <w:rPr>
+                <w:color w:val="auto"/>
+              </w:rPr>
+              <w:t>Hz</w:t>
+            </w:r>
+            <w:proofErr w:type="spellEnd"/>
           </w:p>
         </w:tc>
       </w:tr>
@@ -4800,6 +5341,20 @@
                 <w:color w:val="auto"/>
               </w:rPr>
             </w:pPr>
+            <w:r>
+              <w:rPr>
+                <w:color w:val="auto"/>
+              </w:rPr>
+              <w:t xml:space="preserve">109 </w:t>
+            </w:r>
+            <w:proofErr w:type="spellStart"/>
+            <w:r>
+              <w:rPr>
+                <w:color w:val="auto"/>
+              </w:rPr>
+              <w:t>Hz</w:t>
+            </w:r>
+            <w:proofErr w:type="spellEnd"/>
           </w:p>
         </w:tc>
       </w:tr>
@@ -4891,6 +5446,20 @@
                 <w:color w:val="auto"/>
               </w:rPr>
             </w:pPr>
+            <w:r>
+              <w:rPr>
+                <w:color w:val="auto"/>
+              </w:rPr>
+              <w:t xml:space="preserve">1100 </w:t>
+            </w:r>
+            <w:proofErr w:type="spellStart"/>
+            <w:r>
+              <w:rPr>
+                <w:color w:val="auto"/>
+              </w:rPr>
+              <w:t>Hz</w:t>
+            </w:r>
+            <w:proofErr w:type="spellEnd"/>
           </w:p>
         </w:tc>
       </w:tr>
@@ -4959,8 +5528,6 @@
               </w:rPr>
               <w:t>215 Hz</w:t>
             </w:r>
-            <w:bookmarkStart w:id="0" w:name="_GoBack"/>
-            <w:bookmarkEnd w:id="0"/>
           </w:p>
         </w:tc>
         <w:tc>
@@ -4976,6 +5543,20 @@
                 <w:color w:val="auto"/>
               </w:rPr>
             </w:pPr>
+            <w:r>
+              <w:rPr>
+                <w:color w:val="auto"/>
+              </w:rPr>
+              <w:t xml:space="preserve">2006 </w:t>
+            </w:r>
+            <w:proofErr w:type="spellStart"/>
+            <w:r>
+              <w:rPr>
+                <w:color w:val="auto"/>
+              </w:rPr>
+              <w:t>Hz</w:t>
+            </w:r>
+            <w:proofErr w:type="spellEnd"/>
           </w:p>
         </w:tc>
       </w:tr>
@@ -5070,7 +5651,7 @@
     </w:p>
     <w:p>
       <w:pPr>
-        <w:pStyle w:val="Nagwek2"/>
+        <w:pStyle w:val="Heading2"/>
       </w:pPr>
       <w:r>
         <w:t>6. Dyskusja</w:t>
@@ -5078,7 +5659,41 @@
     </w:p>
     <w:p>
       <w:pPr>
-        <w:pStyle w:val="Nagwek2"/>
+        <w:ind w:left="0" w:firstLine="0"/>
+        <w:rPr>
+          <w:color w:val="auto"/>
+        </w:rPr>
+      </w:pPr>
+      <w:r>
+        <w:rPr>
+          <w:color w:val="auto"/>
+        </w:rPr>
+        <w:t>Metoda analizy sygnału w przestrzeni fazowej okazała się niewystarczająca w większości przypadków</w:t>
+      </w:r>
+      <w:r>
+        <w:rPr>
+          <w:color w:val="auto"/>
+        </w:rPr>
+        <w:t xml:space="preserve">. Nie licząc najprostszych dźwięków uzyskane rezultaty znacząco odbiegały od prawdziwych wartości. </w:t>
+      </w:r>
+    </w:p>
+    <w:p>
+      <w:pPr>
+        <w:ind w:left="0" w:firstLine="0"/>
+        <w:rPr>
+          <w:color w:val="auto"/>
+        </w:rPr>
+      </w:pPr>
+      <w:r>
+        <w:rPr>
+          <w:color w:val="auto"/>
+        </w:rPr>
+        <w:t>Metoda analizy widma z kolei okazała się działać skutecznie w przypadku większości testowanych dźwięków. W pozostałych przypadkach uzyskane wyniki pomimo rozbieżności, wciąż były zbliżone do prawdziwych częstotliwości.</w:t>
+      </w:r>
+    </w:p>
+    <w:p>
+      <w:pPr>
+        <w:pStyle w:val="Heading2"/>
         <w:spacing w:after="0"/>
       </w:pPr>
       <w:r>
@@ -5094,10 +5709,83 @@
         </w:rPr>
       </w:pPr>
     </w:p>
+    <w:p>
+      <w:pPr>
+        <w:ind w:left="0" w:firstLine="0"/>
+        <w:rPr>
+          <w:color w:val="auto"/>
+        </w:rPr>
+      </w:pPr>
+      <w:r>
+        <w:rPr>
+          <w:color w:val="auto"/>
+        </w:rPr>
+        <w:t>Najprawdopodobniej</w:t>
+      </w:r>
+      <w:r>
+        <w:rPr>
+          <w:color w:val="auto"/>
+        </w:rPr>
+        <w:t>szą</w:t>
+      </w:r>
+      <w:r>
+        <w:rPr>
+          <w:color w:val="auto"/>
+        </w:rPr>
+        <w:t xml:space="preserve"> przyczyną </w:t>
+      </w:r>
+      <w:r>
+        <w:rPr>
+          <w:color w:val="auto"/>
+        </w:rPr>
+        <w:t xml:space="preserve">błędnych wyników uzyskanych przy użyciu metody analizy sygnału w przestrzeni fazowej </w:t>
+      </w:r>
+      <w:r>
+        <w:rPr>
+          <w:color w:val="auto"/>
+        </w:rPr>
+        <w:t>był sposób testowani</w:t>
+      </w:r>
+      <w:r>
+        <w:rPr>
+          <w:color w:val="auto"/>
+        </w:rPr>
+        <w:t xml:space="preserve">a podobieństwa punktów, a także kwestia doboru stałej </w:t>
+      </w:r>
+      <w:r>
+        <w:rPr>
+          <w:i/>
+          <w:color w:val="auto"/>
+        </w:rPr>
+        <w:t>k</w:t>
+      </w:r>
+      <w:r>
+        <w:rPr>
+          <w:color w:val="auto"/>
+        </w:rPr>
+        <w:t>, możliwe, że wyniki uległyby polepszeniu, gdyby zamiast stałej skorzystać z wartości obliczanej dynamicznie, np. z pomocą histogramu.</w:t>
+      </w:r>
+    </w:p>
+    <w:p>
+      <w:pPr>
+        <w:ind w:left="0" w:firstLine="0"/>
+        <w:rPr>
+          <w:color w:val="auto"/>
+        </w:rPr>
+      </w:pPr>
+      <w:r>
+        <w:rPr>
+          <w:color w:val="auto"/>
+        </w:rPr>
+        <w:t>Metoda analizy widma wydaje się być skutecznym sposobem szacowania częstotliwości dźwięku, nawet jeżeli jedynie w przybliżeniu, jak w przypadku niektórych testowanych próbek.</w:t>
+      </w:r>
+      <w:bookmarkStart w:id="0" w:name="_GoBack"/>
+      <w:bookmarkEnd w:id="0"/>
+    </w:p>
     <w:sectPr>
-      <w:footerReference w:type="even" r:id="rId11"/>
-      <w:footerReference w:type="default" r:id="rId12"/>
-      <w:footerReference w:type="first" r:id="rId13"/>
+      <w:footerReference w:type="even" r:id="rId13"/>
+      <w:footerReference w:type="default" r:id="rId14"/>
+      <w:footerReference w:type="first" r:id="rId15"/>
       <w:pgSz w:w="11906" w:h="16838"/>
       <w:pgMar w:top="1570" w:right="2067" w:bottom="1447" w:left="2067" w:header="708" w:footer="866" w:gutter="0"/>
       <w:cols w:space="708"/>
@@ -5107,7 +5795,7 @@
 </file>
 
 <file path=word/endnotes.xml><?xml version="1.0" encoding="utf-8"?>
-<w:endnotes xmlns:wpc="http://schemas.microsoft.com/office/word/2010/wordprocessingCanvas" xmlns:mc="http://schemas.openxmlformats.org/markup-compatibility/2006" xmlns:o="urn:schemas-microsoft-com:office:office" xmlns:r="http://schemas.openxmlformats.org/officeDocument/2006/relationships" xmlns:m="http://schemas.openxmlformats.org/officeDocument/2006/math" xmlns:v="urn:schemas-microsoft-com:vml" xmlns:wp14="http://schemas.microsoft.com/office/word/2010/wordprocessingDrawing" xmlns:wp="http://schemas.openxmlformats.org/drawingml/2006/wordprocessingDrawing" xmlns:w10="urn:schemas-microsoft-com:office:word" xmlns:w="http://schemas.openxmlformats.org/wordprocessingml/2006/main" xmlns:w14="http://schemas.microsoft.com/office/word/2010/wordml" xmlns:w15="http://schemas.microsoft.com/office/word/2012/wordml" xmlns:wpg="http://schemas.microsoft.com/office/word/2010/wordprocessingGroup" xmlns:wpi="http://schemas.microsoft.com/office/word/2010/wordprocessingInk" xmlns:wne="http://schemas.microsoft.com/office/word/2006/wordml" xmlns:wps="http://schemas.microsoft.com/office/word/2010/wordprocessingShape" mc:Ignorable="w14 w15 wp14">
+<w:endnotes xmlns:wpc="http://schemas.microsoft.com/office/word/2010/wordprocessingCanvas" xmlns:cx="http://schemas.microsoft.com/office/drawing/2014/chartex" xmlns:cx1="http://schemas.microsoft.com/office/drawing/2015/9/8/chartex" xmlns:cx2="http://schemas.microsoft.com/office/drawing/2015/10/21/chartex" xmlns:cx3="http://schemas.microsoft.com/office/drawing/2016/5/9/chartex" xmlns:cx4="http://schemas.microsoft.com/office/drawing/2016/5/10/chartex" xmlns:cx5="http://schemas.microsoft.com/office/drawing/2016/5/11/chartex" xmlns:cx6="http://schemas.microsoft.com/office/drawing/2016/5/12/chartex" xmlns:cx7="http://schemas.microsoft.com/office/drawing/2016/5/13/chartex" xmlns:cx8="http://schemas.microsoft.com/office/drawing/2016/5/14/chartex" xmlns:mc="http://schemas.openxmlformats.org/markup-compatibility/2006" xmlns:aink="http://schemas.microsoft.com/office/drawing/2016/ink" xmlns:am3d="http://schemas.microsoft.com/office/drawing/2017/model3d" xmlns:o="urn:schemas-microsoft-com:office:office" xmlns:r="http://schemas.openxmlformats.org/officeDocument/2006/relationships" xmlns:m="http://schemas.openxmlformats.org/officeDocument/2006/math" xmlns:v="urn:schemas-microsoft-com:vml" xmlns:wp14="http://schemas.microsoft.com/office/word/2010/wordprocessingDrawing" xmlns:wp="http://schemas.openxmlformats.org/drawingml/2006/wordprocessingDrawing" xmlns:w10="urn:schemas-microsoft-com:office:word" xmlns:w="http://schemas.openxmlformats.org/wordprocessingml/2006/main" xmlns:w14="http://schemas.microsoft.com/office/word/2010/wordml" xmlns:w15="http://schemas.microsoft.com/office/word/2012/wordml" xmlns:w16cid="http://schemas.microsoft.com/office/word/2016/wordml/cid" xmlns:w16se="http://schemas.microsoft.com/office/word/2015/wordml/symex" xmlns:wpg="http://schemas.microsoft.com/office/word/2010/wordprocessingGroup" xmlns:wpi="http://schemas.microsoft.com/office/word/2010/wordprocessingInk" xmlns:wne="http://schemas.microsoft.com/office/word/2006/wordml" xmlns:wps="http://schemas.microsoft.com/office/word/2010/wordprocessingShape" mc:Ignorable="w14 w15 w16se w16cid wp14">
   <w:endnote w:type="separator" w:id="-1">
     <w:p>
       <w:pPr>
@@ -5132,7 +5820,7 @@
 </file>
 
 <file path=word/footer1.xml><?xml version="1.0" encoding="utf-8"?>
-<w:ftr xmlns:wpc="http://schemas.microsoft.com/office/word/2010/wordprocessingCanvas" xmlns:mc="http://schemas.openxmlformats.org/markup-compatibility/2006" xmlns:o="urn:schemas-microsoft-com:office:office" xmlns:r="http://schemas.openxmlformats.org/officeDocument/2006/relationships" xmlns:m="http://schemas.openxmlformats.org/officeDocument/2006/math" xmlns:v="urn:schemas-microsoft-com:vml" xmlns:wp14="http://schemas.microsoft.com/office/word/2010/wordprocessingDrawing" xmlns:wp="http://schemas.openxmlformats.org/drawingml/2006/wordprocessingDrawing" xmlns:w10="urn:schemas-microsoft-com:office:word" xmlns:w="http://schemas.openxmlformats.org/wordprocessingml/2006/main" xmlns:w14="http://schemas.microsoft.com/office/word/2010/wordml" xmlns:w15="http://schemas.microsoft.com/office/word/2012/wordml" xmlns:wpg="http://schemas.microsoft.com/office/word/2010/wordprocessingGroup" xmlns:wpi="http://schemas.microsoft.com/office/word/2010/wordprocessingInk" xmlns:wne="http://schemas.microsoft.com/office/word/2006/wordml" xmlns:wps="http://schemas.microsoft.com/office/word/2010/wordprocessingShape" mc:Ignorable="w14 w15 wp14">
+<w:ftr xmlns:wpc="http://schemas.microsoft.com/office/word/2010/wordprocessingCanvas" xmlns:cx="http://schemas.microsoft.com/office/drawing/2014/chartex" xmlns:cx1="http://schemas.microsoft.com/office/drawing/2015/9/8/chartex" xmlns:cx2="http://schemas.microsoft.com/office/drawing/2015/10/21/chartex" xmlns:cx3="http://schemas.microsoft.com/office/drawing/2016/5/9/chartex" xmlns:cx4="http://schemas.microsoft.com/office/drawing/2016/5/10/chartex" xmlns:cx5="http://schemas.microsoft.com/office/drawing/2016/5/11/chartex" xmlns:cx6="http://schemas.microsoft.com/office/drawing/2016/5/12/chartex" xmlns:cx7="http://schemas.microsoft.com/office/drawing/2016/5/13/chartex" xmlns:cx8="http://schemas.microsoft.com/office/drawing/2016/5/14/chartex" xmlns:mc="http://schemas.openxmlformats.org/markup-compatibility/2006" xmlns:aink="http://schemas.microsoft.com/office/drawing/2016/ink" xmlns:am3d="http://schemas.microsoft.com/office/drawing/2017/model3d" xmlns:o="urn:schemas-microsoft-com:office:office" xmlns:r="http://schemas.openxmlformats.org/officeDocument/2006/relationships" xmlns:m="http://schemas.openxmlformats.org/officeDocument/2006/math" xmlns:v="urn:schemas-microsoft-com:vml" xmlns:wp14="http://schemas.microsoft.com/office/word/2010/wordprocessingDrawing" xmlns:wp="http://schemas.openxmlformats.org/drawingml/2006/wordprocessingDrawing" xmlns:w10="urn:schemas-microsoft-com:office:word" xmlns:w="http://schemas.openxmlformats.org/wordprocessingml/2006/main" xmlns:w14="http://schemas.microsoft.com/office/word/2010/wordml" xmlns:w15="http://schemas.microsoft.com/office/word/2012/wordml" xmlns:w16cid="http://schemas.microsoft.com/office/word/2016/wordml/cid" xmlns:w16se="http://schemas.microsoft.com/office/word/2015/wordml/symex" xmlns:wpg="http://schemas.microsoft.com/office/word/2010/wordprocessingGroup" xmlns:wpi="http://schemas.microsoft.com/office/word/2010/wordprocessingInk" xmlns:wne="http://schemas.microsoft.com/office/word/2006/wordml" xmlns:wps="http://schemas.microsoft.com/office/word/2010/wordprocessingShape" mc:Ignorable="w14 w15 w16se w16cid wp14">
   <w:p>
     <w:pPr>
       <w:spacing w:after="0" w:line="240" w:lineRule="auto"/>
@@ -5165,7 +5853,7 @@
 </file>
 
 <file path=word/footer2.xml><?xml version="1.0" encoding="utf-8"?>
-<w:ftr xmlns:wpc="http://schemas.microsoft.com/office/word/2010/wordprocessingCanvas" xmlns:mc="http://schemas.openxmlformats.org/markup-compatibility/2006" xmlns:o="urn:schemas-microsoft-com:office:office" xmlns:r="http://schemas.openxmlformats.org/officeDocument/2006/relationships" xmlns:m="http://schemas.openxmlformats.org/officeDocument/2006/math" xmlns:v="urn:schemas-microsoft-com:vml" xmlns:wp14="http://schemas.microsoft.com/office/word/2010/wordprocessingDrawing" xmlns:wp="http://schemas.openxmlformats.org/drawingml/2006/wordprocessingDrawing" xmlns:w10="urn:schemas-microsoft-com:office:word" xmlns:w="http://schemas.openxmlformats.org/wordprocessingml/2006/main" xmlns:w14="http://schemas.microsoft.com/office/word/2010/wordml" xmlns:w15="http://schemas.microsoft.com/office/word/2012/wordml" xmlns:wpg="http://schemas.microsoft.com/office/word/2010/wordprocessingGroup" xmlns:wpi="http://schemas.microsoft.com/office/word/2010/wordprocessingInk" xmlns:wne="http://schemas.microsoft.com/office/word/2006/wordml" xmlns:wps="http://schemas.microsoft.com/office/word/2010/wordprocessingShape" mc:Ignorable="w14 w15 wp14">
+<w:ftr xmlns:wpc="http://schemas.microsoft.com/office/word/2010/wordprocessingCanvas" xmlns:cx="http://schemas.microsoft.com/office/drawing/2014/chartex" xmlns:cx1="http://schemas.microsoft.com/office/drawing/2015/9/8/chartex" xmlns:cx2="http://schemas.microsoft.com/office/drawing/2015/10/21/chartex" xmlns:cx3="http://schemas.microsoft.com/office/drawing/2016/5/9/chartex" xmlns:cx4="http://schemas.microsoft.com/office/drawing/2016/5/10/chartex" xmlns:cx5="http://schemas.microsoft.com/office/drawing/2016/5/11/chartex" xmlns:cx6="http://schemas.microsoft.com/office/drawing/2016/5/12/chartex" xmlns:cx7="http://schemas.microsoft.com/office/drawing/2016/5/13/chartex" xmlns:cx8="http://schemas.microsoft.com/office/drawing/2016/5/14/chartex" xmlns:mc="http://schemas.openxmlformats.org/markup-compatibility/2006" xmlns:aink="http://schemas.microsoft.com/office/drawing/2016/ink" xmlns:am3d="http://schemas.microsoft.com/office/drawing/2017/model3d" xmlns:o="urn:schemas-microsoft-com:office:office" xmlns:r="http://schemas.openxmlformats.org/officeDocument/2006/relationships" xmlns:m="http://schemas.openxmlformats.org/officeDocument/2006/math" xmlns:v="urn:schemas-microsoft-com:vml" xmlns:wp14="http://schemas.microsoft.com/office/word/2010/wordprocessingDrawing" xmlns:wp="http://schemas.openxmlformats.org/drawingml/2006/wordprocessingDrawing" xmlns:w10="urn:schemas-microsoft-com:office:word" xmlns:w="http://schemas.openxmlformats.org/wordprocessingml/2006/main" xmlns:w14="http://schemas.microsoft.com/office/word/2010/wordml" xmlns:w15="http://schemas.microsoft.com/office/word/2012/wordml" xmlns:w16cid="http://schemas.microsoft.com/office/word/2016/wordml/cid" xmlns:w16se="http://schemas.microsoft.com/office/word/2015/wordml/symex" xmlns:wpg="http://schemas.microsoft.com/office/word/2010/wordprocessingGroup" xmlns:wpi="http://schemas.microsoft.com/office/word/2010/wordprocessingInk" xmlns:wne="http://schemas.microsoft.com/office/word/2006/wordml" xmlns:wps="http://schemas.microsoft.com/office/word/2010/wordprocessingShape" mc:Ignorable="w14 w15 w16se w16cid wp14">
   <w:p>
     <w:pPr>
       <w:spacing w:after="0" w:line="240" w:lineRule="auto"/>
@@ -5199,7 +5887,7 @@
 </file>
 
 <file path=word/footer3.xml><?xml version="1.0" encoding="utf-8"?>
-<w:ftr xmlns:wpc="http://schemas.microsoft.com/office/word/2010/wordprocessingCanvas" xmlns:mc="http://schemas.openxmlformats.org/markup-compatibility/2006" xmlns:o="urn:schemas-microsoft-com:office:office" xmlns:r="http://schemas.openxmlformats.org/officeDocument/2006/relationships" xmlns:m="http://schemas.openxmlformats.org/officeDocument/2006/math" xmlns:v="urn:schemas-microsoft-com:vml" xmlns:wp14="http://schemas.microsoft.com/office/word/2010/wordprocessingDrawing" xmlns:wp="http://schemas.openxmlformats.org/drawingml/2006/wordprocessingDrawing" xmlns:w10="urn:schemas-microsoft-com:office:word" xmlns:w="http://schemas.openxmlformats.org/wordprocessingml/2006/main" xmlns:w14="http://schemas.microsoft.com/office/word/2010/wordml" xmlns:w15="http://schemas.microsoft.com/office/word/2012/wordml" xmlns:wpg="http://schemas.microsoft.com/office/word/2010/wordprocessingGroup" xmlns:wpi="http://schemas.microsoft.com/office/word/2010/wordprocessingInk" xmlns:wne="http://schemas.microsoft.com/office/word/2006/wordml" xmlns:wps="http://schemas.microsoft.com/office/word/2010/wordprocessingShape" mc:Ignorable="w14 w15 wp14">
+<w:ftr xmlns:wpc="http://schemas.microsoft.com/office/word/2010/wordprocessingCanvas" xmlns:cx="http://schemas.microsoft.com/office/drawing/2014/chartex" xmlns:cx1="http://schemas.microsoft.com/office/drawing/2015/9/8/chartex" xmlns:cx2="http://schemas.microsoft.com/office/drawing/2015/10/21/chartex" xmlns:cx3="http://schemas.microsoft.com/office/drawing/2016/5/9/chartex" xmlns:cx4="http://schemas.microsoft.com/office/drawing/2016/5/10/chartex" xmlns:cx5="http://schemas.microsoft.com/office/drawing/2016/5/11/chartex" xmlns:cx6="http://schemas.microsoft.com/office/drawing/2016/5/12/chartex" xmlns:cx7="http://schemas.microsoft.com/office/drawing/2016/5/13/chartex" xmlns:cx8="http://schemas.microsoft.com/office/drawing/2016/5/14/chartex" xmlns:mc="http://schemas.openxmlformats.org/markup-compatibility/2006" xmlns:aink="http://schemas.microsoft.com/office/drawing/2016/ink" xmlns:am3d="http://schemas.microsoft.com/office/drawing/2017/model3d" xmlns:o="urn:schemas-microsoft-com:office:office" xmlns:r="http://schemas.openxmlformats.org/officeDocument/2006/relationships" xmlns:m="http://schemas.openxmlformats.org/officeDocument/2006/math" xmlns:v="urn:schemas-microsoft-com:vml" xmlns:wp14="http://schemas.microsoft.com/office/word/2010/wordprocessingDrawing" xmlns:wp="http://schemas.openxmlformats.org/drawingml/2006/wordprocessingDrawing" xmlns:w10="urn:schemas-microsoft-com:office:word" xmlns:w="http://schemas.openxmlformats.org/wordprocessingml/2006/main" xmlns:w14="http://schemas.microsoft.com/office/word/2010/wordml" xmlns:w15="http://schemas.microsoft.com/office/word/2012/wordml" xmlns:w16cid="http://schemas.microsoft.com/office/word/2016/wordml/cid" xmlns:w16se="http://schemas.microsoft.com/office/word/2015/wordml/symex" xmlns:wpg="http://schemas.microsoft.com/office/word/2010/wordprocessingGroup" xmlns:wpi="http://schemas.microsoft.com/office/word/2010/wordprocessingInk" xmlns:wne="http://schemas.microsoft.com/office/word/2006/wordml" xmlns:wps="http://schemas.microsoft.com/office/word/2010/wordprocessingShape" mc:Ignorable="w14 w15 w16se w16cid wp14">
   <w:p>
     <w:pPr>
       <w:spacing w:after="0" w:line="240" w:lineRule="auto"/>
@@ -5232,7 +5920,7 @@
 </file>
 
 <file path=word/footnotes.xml><?xml version="1.0" encoding="utf-8"?>
-<w:footnotes xmlns:wpc="http://schemas.microsoft.com/office/word/2010/wordprocessingCanvas" xmlns:mc="http://schemas.openxmlformats.org/markup-compatibility/2006" xmlns:o="urn:schemas-microsoft-com:office:office" xmlns:r="http://schemas.openxmlformats.org/officeDocument/2006/relationships" xmlns:m="http://schemas.openxmlformats.org/officeDocument/2006/math" xmlns:v="urn:schemas-microsoft-com:vml" xmlns:wp14="http://schemas.microsoft.com/office/word/2010/wordprocessingDrawing" xmlns:wp="http://schemas.openxmlformats.org/drawingml/2006/wordprocessingDrawing" xmlns:w10="urn:schemas-microsoft-com:office:word" xmlns:w="http://schemas.openxmlformats.org/wordprocessingml/2006/main" xmlns:w14="http://schemas.microsoft.com/office/word/2010/wordml" xmlns:w15="http://schemas.microsoft.com/office/word/2012/wordml" xmlns:wpg="http://schemas.microsoft.com/office/word/2010/wordprocessingGroup" xmlns:wpi="http://schemas.microsoft.com/office/word/2010/wordprocessingInk" xmlns:wne="http://schemas.microsoft.com/office/word/2006/wordml" xmlns:wps="http://schemas.microsoft.com/office/word/2010/wordprocessingShape" mc:Ignorable="w14 w15 wp14">
+<w:footnotes xmlns:wpc="http://schemas.microsoft.com/office/word/2010/wordprocessingCanvas" xmlns:cx="http://schemas.microsoft.com/office/drawing/2014/chartex" xmlns:cx1="http://schemas.microsoft.com/office/drawing/2015/9/8/chartex" xmlns:cx2="http://schemas.microsoft.com/office/drawing/2015/10/21/chartex" xmlns:cx3="http://schemas.microsoft.com/office/drawing/2016/5/9/chartex" xmlns:cx4="http://schemas.microsoft.com/office/drawing/2016/5/10/chartex" xmlns:cx5="http://schemas.microsoft.com/office/drawing/2016/5/11/chartex" xmlns:cx6="http://schemas.microsoft.com/office/drawing/2016/5/12/chartex" xmlns:cx7="http://schemas.microsoft.com/office/drawing/2016/5/13/chartex" xmlns:cx8="http://schemas.microsoft.com/office/drawing/2016/5/14/chartex" xmlns:mc="http://schemas.openxmlformats.org/markup-compatibility/2006" xmlns:aink="http://schemas.microsoft.com/office/drawing/2016/ink" xmlns:am3d="http://schemas.microsoft.com/office/drawing/2017/model3d" xmlns:o="urn:schemas-microsoft-com:office:office" xmlns:r="http://schemas.openxmlformats.org/officeDocument/2006/relationships" xmlns:m="http://schemas.openxmlformats.org/officeDocument/2006/math" xmlns:v="urn:schemas-microsoft-com:vml" xmlns:wp14="http://schemas.microsoft.com/office/word/2010/wordprocessingDrawing" xmlns:wp="http://schemas.openxmlformats.org/drawingml/2006/wordprocessingDrawing" xmlns:w10="urn:schemas-microsoft-com:office:word" xmlns:w="http://schemas.openxmlformats.org/wordprocessingml/2006/main" xmlns:w14="http://schemas.microsoft.com/office/word/2010/wordml" xmlns:w15="http://schemas.microsoft.com/office/word/2012/wordml" xmlns:w16cid="http://schemas.microsoft.com/office/word/2016/wordml/cid" xmlns:w16se="http://schemas.microsoft.com/office/word/2015/wordml/symex" xmlns:wpg="http://schemas.microsoft.com/office/word/2010/wordprocessingGroup" xmlns:wpi="http://schemas.microsoft.com/office/word/2010/wordprocessingInk" xmlns:wne="http://schemas.microsoft.com/office/word/2006/wordml" xmlns:wps="http://schemas.microsoft.com/office/word/2010/wordprocessingShape" mc:Ignorable="w14 w15 w16se w16cid wp14">
   <w:footnote w:type="separator" w:id="-1">
     <w:p>
       <w:pPr>
@@ -5261,8 +5949,8 @@
 </file>
 
 <file path=word/numbering.xml><?xml version="1.0" encoding="utf-8"?>
-<w:numbering xmlns:wpc="http://schemas.microsoft.com/office/word/2010/wordprocessingCanvas" xmlns:mc="http://schemas.openxmlformats.org/markup-compatibility/2006" xmlns:o="urn:schemas-microsoft-com:office:office" xmlns:r="http://schemas.openxmlformats.org/officeDocument/2006/relationships" xmlns:m="http://schemas.openxmlformats.org/officeDocument/2006/math" xmlns:v="urn:schemas-microsoft-com:vml" xmlns:wp14="http://schemas.microsoft.com/office/word/2010/wordprocessingDrawing" xmlns:wp="http://schemas.openxmlformats.org/drawingml/2006/wordprocessingDrawing" xmlns:w10="urn:schemas-microsoft-com:office:word" xmlns:w="http://schemas.openxmlformats.org/wordprocessingml/2006/main" xmlns:w14="http://schemas.microsoft.com/office/word/2010/wordml" xmlns:w15="http://schemas.microsoft.com/office/word/2012/wordml" xmlns:wpg="http://schemas.microsoft.com/office/word/2010/wordprocessingGroup" xmlns:wpi="http://schemas.microsoft.com/office/word/2010/wordprocessingInk" xmlns:wne="http://schemas.microsoft.com/office/word/2006/wordml" xmlns:wps="http://schemas.microsoft.com/office/word/2010/wordprocessingShape" mc:Ignorable="w14 w15 wp14">
-  <w:abstractNum w:abstractNumId="0">
+<w:numbering xmlns:wpc="http://schemas.microsoft.com/office/word/2010/wordprocessingCanvas" xmlns:cx="http://schemas.microsoft.com/office/drawing/2014/chartex" xmlns:cx1="http://schemas.microsoft.com/office/drawing/2015/9/8/chartex" xmlns:cx2="http://schemas.microsoft.com/office/drawing/2015/10/21/chartex" xmlns:cx3="http://schemas.microsoft.com/office/drawing/2016/5/9/chartex" xmlns:cx4="http://schemas.microsoft.com/office/drawing/2016/5/10/chartex" xmlns:cx5="http://schemas.microsoft.com/office/drawing/2016/5/11/chartex" xmlns:cx6="http://schemas.microsoft.com/office/drawing/2016/5/12/chartex" xmlns:cx7="http://schemas.microsoft.com/office/drawing/2016/5/13/chartex" xmlns:cx8="http://schemas.microsoft.com/office/drawing/2016/5/14/chartex" xmlns:mc="http://schemas.openxmlformats.org/markup-compatibility/2006" xmlns:aink="http://schemas.microsoft.com/office/drawing/2016/ink" xmlns:am3d="http://schemas.microsoft.com/office/drawing/2017/model3d" xmlns:o="urn:schemas-microsoft-com:office:office" xmlns:r="http://schemas.openxmlformats.org/officeDocument/2006/relationships" xmlns:m="http://schemas.openxmlformats.org/officeDocument/2006/math" xmlns:v="urn:schemas-microsoft-com:vml" xmlns:wp14="http://schemas.microsoft.com/office/word/2010/wordprocessingDrawing" xmlns:wp="http://schemas.openxmlformats.org/drawingml/2006/wordprocessingDrawing" xmlns:w10="urn:schemas-microsoft-com:office:word" xmlns:w="http://schemas.openxmlformats.org/wordprocessingml/2006/main" xmlns:w14="http://schemas.microsoft.com/office/word/2010/wordml" xmlns:w15="http://schemas.microsoft.com/office/word/2012/wordml" xmlns:w16cid="http://schemas.microsoft.com/office/word/2016/wordml/cid" xmlns:w16se="http://schemas.microsoft.com/office/word/2015/wordml/symex" xmlns:wpg="http://schemas.microsoft.com/office/word/2010/wordprocessingGroup" xmlns:wpi="http://schemas.microsoft.com/office/word/2010/wordprocessingInk" xmlns:wne="http://schemas.microsoft.com/office/word/2006/wordml" xmlns:wps="http://schemas.microsoft.com/office/word/2010/wordprocessingShape" mc:Ignorable="w14 w15 w16se w16cid wp14">
+  <w:abstractNum w:abstractNumId="0" w15:restartNumberingAfterBreak="0">
     <w:nsid w:val="11CE4AFA"/>
     <w:multiLevelType w:val="hybridMultilevel"/>
     <w:tmpl w:val="49C6B712"/>
@@ -5351,7 +6039,7 @@
       </w:pPr>
     </w:lvl>
   </w:abstractNum>
-  <w:abstractNum w:abstractNumId="1">
+  <w:abstractNum w:abstractNumId="1" w15:restartNumberingAfterBreak="0">
     <w:nsid w:val="2CC24645"/>
     <w:multiLevelType w:val="hybridMultilevel"/>
     <w:tmpl w:val="67D4B470"/>
@@ -5440,7 +6128,7 @@
       </w:pPr>
     </w:lvl>
   </w:abstractNum>
-  <w:abstractNum w:abstractNumId="2">
+  <w:abstractNum w:abstractNumId="2" w15:restartNumberingAfterBreak="0">
     <w:nsid w:val="2D7943FE"/>
     <w:multiLevelType w:val="hybridMultilevel"/>
     <w:tmpl w:val="8C5C4122"/>
@@ -5529,7 +6217,7 @@
       </w:pPr>
     </w:lvl>
   </w:abstractNum>
-  <w:abstractNum w:abstractNumId="3">
+  <w:abstractNum w:abstractNumId="3" w15:restartNumberingAfterBreak="0">
     <w:nsid w:val="323E2E09"/>
     <w:multiLevelType w:val="hybridMultilevel"/>
     <w:tmpl w:val="6680AC6C"/>
@@ -5618,7 +6306,7 @@
       </w:pPr>
     </w:lvl>
   </w:abstractNum>
-  <w:abstractNum w:abstractNumId="4">
+  <w:abstractNum w:abstractNumId="4" w15:restartNumberingAfterBreak="0">
     <w:nsid w:val="34D62F50"/>
     <w:multiLevelType w:val="hybridMultilevel"/>
     <w:tmpl w:val="79145A80"/>
@@ -5731,7 +6419,7 @@
       </w:rPr>
     </w:lvl>
   </w:abstractNum>
-  <w:abstractNum w:abstractNumId="5">
+  <w:abstractNum w:abstractNumId="5" w15:restartNumberingAfterBreak="0">
     <w:nsid w:val="37015A94"/>
     <w:multiLevelType w:val="hybridMultilevel"/>
     <w:tmpl w:val="4CDE5168"/>
@@ -5844,7 +6532,7 @@
       </w:rPr>
     </w:lvl>
   </w:abstractNum>
-  <w:abstractNum w:abstractNumId="6">
+  <w:abstractNum w:abstractNumId="6" w15:restartNumberingAfterBreak="0">
     <w:nsid w:val="438910D4"/>
     <w:multiLevelType w:val="hybridMultilevel"/>
     <w:tmpl w:val="0A768BA4"/>
@@ -5933,7 +6621,7 @@
       </w:pPr>
     </w:lvl>
   </w:abstractNum>
-  <w:abstractNum w:abstractNumId="7">
+  <w:abstractNum w:abstractNumId="7" w15:restartNumberingAfterBreak="0">
     <w:nsid w:val="49047472"/>
     <w:multiLevelType w:val="hybridMultilevel"/>
     <w:tmpl w:val="281037BA"/>
@@ -6022,7 +6710,7 @@
       </w:pPr>
     </w:lvl>
   </w:abstractNum>
-  <w:abstractNum w:abstractNumId="8">
+  <w:abstractNum w:abstractNumId="8" w15:restartNumberingAfterBreak="0">
     <w:nsid w:val="4B124396"/>
     <w:multiLevelType w:val="hybridMultilevel"/>
     <w:tmpl w:val="A2005C6C"/>
@@ -6111,7 +6799,7 @@
       </w:pPr>
     </w:lvl>
   </w:abstractNum>
-  <w:abstractNum w:abstractNumId="9">
+  <w:abstractNum w:abstractNumId="9" w15:restartNumberingAfterBreak="0">
     <w:nsid w:val="4E280A67"/>
     <w:multiLevelType w:val="hybridMultilevel"/>
     <w:tmpl w:val="E9B0BFD8"/>
@@ -6200,7 +6888,7 @@
       </w:pPr>
     </w:lvl>
   </w:abstractNum>
-  <w:abstractNum w:abstractNumId="10">
+  <w:abstractNum w:abstractNumId="10" w15:restartNumberingAfterBreak="0">
     <w:nsid w:val="552E19C3"/>
     <w:multiLevelType w:val="hybridMultilevel"/>
     <w:tmpl w:val="BA1446FC"/>
@@ -6289,7 +6977,7 @@
       </w:pPr>
     </w:lvl>
   </w:abstractNum>
-  <w:abstractNum w:abstractNumId="11">
+  <w:abstractNum w:abstractNumId="11" w15:restartNumberingAfterBreak="0">
     <w:nsid w:val="589229A1"/>
     <w:multiLevelType w:val="hybridMultilevel"/>
     <w:tmpl w:val="8A44C9FA"/>
@@ -6375,7 +7063,7 @@
       </w:pPr>
     </w:lvl>
   </w:abstractNum>
-  <w:abstractNum w:abstractNumId="12">
+  <w:abstractNum w:abstractNumId="12" w15:restartNumberingAfterBreak="0">
     <w:nsid w:val="659A7E78"/>
     <w:multiLevelType w:val="hybridMultilevel"/>
     <w:tmpl w:val="A98CDD3E"/>
@@ -6464,7 +7152,7 @@
       </w:pPr>
     </w:lvl>
   </w:abstractNum>
-  <w:abstractNum w:abstractNumId="13">
+  <w:abstractNum w:abstractNumId="13" w15:restartNumberingAfterBreak="0">
     <w:nsid w:val="6D117EC1"/>
     <w:multiLevelType w:val="hybridMultilevel"/>
     <w:tmpl w:val="829E6FCA"/>
@@ -6554,7 +7242,7 @@
       </w:pPr>
     </w:lvl>
   </w:abstractNum>
-  <w:abstractNum w:abstractNumId="14">
+  <w:abstractNum w:abstractNumId="14" w15:restartNumberingAfterBreak="0">
     <w:nsid w:val="74786617"/>
     <w:multiLevelType w:val="hybridMultilevel"/>
     <w:tmpl w:val="B58679FA"/>
@@ -6643,7 +7331,7 @@
       </w:pPr>
     </w:lvl>
   </w:abstractNum>
-  <w:abstractNum w:abstractNumId="15">
+  <w:abstractNum w:abstractNumId="15" w15:restartNumberingAfterBreak="0">
     <w:nsid w:val="76742135"/>
     <w:multiLevelType w:val="hybridMultilevel"/>
     <w:tmpl w:val="43A6BBA4"/>
@@ -6732,7 +7420,7 @@
       </w:pPr>
     </w:lvl>
   </w:abstractNum>
-  <w:abstractNum w:abstractNumId="16">
+  <w:abstractNum w:abstractNumId="16" w15:restartNumberingAfterBreak="0">
     <w:nsid w:val="7C161BA3"/>
     <w:multiLevelType w:val="hybridMultilevel"/>
     <w:tmpl w:val="4432B4B0"/>
@@ -6821,7 +7509,7 @@
       </w:pPr>
     </w:lvl>
   </w:abstractNum>
-  <w:abstractNum w:abstractNumId="17">
+  <w:abstractNum w:abstractNumId="17" w15:restartNumberingAfterBreak="0">
     <w:nsid w:val="7E624979"/>
     <w:multiLevelType w:val="hybridMultilevel"/>
     <w:tmpl w:val="F55C8A66"/>
@@ -6968,7 +7656,7 @@
 </file>
 
 <file path=word/styles.xml><?xml version="1.0" encoding="utf-8"?>
-<w:styles xmlns:mc="http://schemas.openxmlformats.org/markup-compatibility/2006" xmlns:r="http://schemas.openxmlformats.org/officeDocument/2006/relationships" xmlns:w="http://schemas.openxmlformats.org/wordprocessingml/2006/main" xmlns:w14="http://schemas.microsoft.com/office/word/2010/wordml" xmlns:w15="http://schemas.microsoft.com/office/word/2012/wordml" mc:Ignorable="w14 w15">
+<w:styles xmlns:mc="http://schemas.openxmlformats.org/markup-compatibility/2006" xmlns:r="http://schemas.openxmlformats.org/officeDocument/2006/relationships" xmlns:w="http://schemas.openxmlformats.org/wordprocessingml/2006/main" xmlns:w14="http://schemas.microsoft.com/office/word/2010/wordml" xmlns:w15="http://schemas.microsoft.com/office/word/2012/wordml" xmlns:w16cid="http://schemas.microsoft.com/office/word/2016/wordml/cid" xmlns:w16se="http://schemas.microsoft.com/office/word/2015/wordml/symex" mc:Ignorable="w14 w15 w16se w16cid">
   <w:docDefaults>
     <w:rPrDefault>
       <w:rPr>
@@ -6984,7 +7672,7 @@
       </w:pPr>
     </w:pPrDefault>
   </w:docDefaults>
-  <w:latentStyles w:defLockedState="0" w:defUIPriority="99" w:defSemiHidden="0" w:defUnhideWhenUsed="0" w:defQFormat="0" w:count="371">
+  <w:latentStyles w:defLockedState="0" w:defUIPriority="99" w:defSemiHidden="0" w:defUnhideWhenUsed="0" w:defQFormat="0" w:count="375">
     <w:lsdException w:name="Normal" w:uiPriority="0" w:qFormat="1"/>
     <w:lsdException w:name="heading 1" w:uiPriority="9" w:qFormat="1"/>
     <w:lsdException w:name="heading 2" w:semiHidden="1" w:uiPriority="9" w:unhideWhenUsed="1" w:qFormat="1"/>
@@ -7356,11 +8044,15 @@
     <w:lsdException w:name="List Table 5 Dark Accent 6" w:uiPriority="50"/>
     <w:lsdException w:name="List Table 6 Colorful Accent 6" w:uiPriority="51"/>
     <w:lsdException w:name="List Table 7 Colorful Accent 6" w:uiPriority="52"/>
+    <w:lsdException w:name="Mention" w:semiHidden="1" w:unhideWhenUsed="1"/>
+    <w:lsdException w:name="Smart Hyperlink" w:semiHidden="1" w:unhideWhenUsed="1"/>
+    <w:lsdException w:name="Hashtag" w:semiHidden="1" w:unhideWhenUsed="1"/>
+    <w:lsdException w:name="Unresolved Mention" w:semiHidden="1" w:unhideWhenUsed="1"/>
   </w:latentStyles>
-  <w:style w:type="paragraph" w:default="1" w:styleId="Normalny">
+  <w:style w:type="paragraph" w:default="1" w:styleId="Normal">
     <w:name w:val="Normal"/>
     <w:qFormat/>
-    <w:rsid w:val="00AC4C63"/>
+    <w:rsid w:val="000079F9"/>
     <w:pPr>
       <w:spacing w:after="569" w:line="246" w:lineRule="auto"/>
       <w:ind w:left="-15" w:right="-15" w:firstLine="341"/>
@@ -7372,10 +8064,10 @@
       <w:sz w:val="24"/>
     </w:rPr>
   </w:style>
-  <w:style w:type="paragraph" w:styleId="Nagwek1">
+  <w:style w:type="paragraph" w:styleId="Heading1">
     <w:name w:val="heading 1"/>
-    <w:next w:val="Normalny"/>
-    <w:link w:val="Nagwek1Znak"/>
+    <w:next w:val="Normal"/>
+    <w:link w:val="Heading1Char"/>
     <w:uiPriority w:val="9"/>
     <w:unhideWhenUsed/>
     <w:qFormat/>
@@ -7392,10 +8084,10 @@
       <w:sz w:val="41"/>
     </w:rPr>
   </w:style>
-  <w:style w:type="paragraph" w:styleId="Nagwek2">
+  <w:style w:type="paragraph" w:styleId="Heading2">
     <w:name w:val="heading 2"/>
-    <w:next w:val="Normalny"/>
-    <w:link w:val="Nagwek2Znak"/>
+    <w:next w:val="Normal"/>
+    <w:link w:val="Heading2Char"/>
     <w:uiPriority w:val="9"/>
     <w:unhideWhenUsed/>
     <w:qFormat/>
@@ -7413,10 +8105,10 @@
       <w:sz w:val="29"/>
     </w:rPr>
   </w:style>
-  <w:style w:type="paragraph" w:styleId="Nagwek3">
+  <w:style w:type="paragraph" w:styleId="Heading3">
     <w:name w:val="heading 3"/>
-    <w:next w:val="Normalny"/>
-    <w:link w:val="Nagwek3Znak"/>
+    <w:next w:val="Normal"/>
+    <w:link w:val="Heading3Char"/>
     <w:uiPriority w:val="9"/>
     <w:unhideWhenUsed/>
     <w:qFormat/>
@@ -7433,11 +8125,11 @@
       <w:sz w:val="24"/>
     </w:rPr>
   </w:style>
-  <w:style w:type="paragraph" w:styleId="Nagwek4">
+  <w:style w:type="paragraph" w:styleId="Heading4">
     <w:name w:val="heading 4"/>
-    <w:basedOn w:val="Normalny"/>
-    <w:next w:val="Normalny"/>
-    <w:link w:val="Nagwek4Znak"/>
+    <w:basedOn w:val="Normal"/>
+    <w:next w:val="Normal"/>
+    <w:link w:val="Heading4Char"/>
     <w:uiPriority w:val="9"/>
     <w:unhideWhenUsed/>
     <w:qFormat/>
@@ -7457,11 +8149,11 @@
       <w:color w:val="5B9BD5" w:themeColor="accent1"/>
     </w:rPr>
   </w:style>
-  <w:style w:type="paragraph" w:styleId="Nagwek7">
+  <w:style w:type="paragraph" w:styleId="Heading7">
     <w:name w:val="heading 7"/>
-    <w:basedOn w:val="Normalny"/>
-    <w:next w:val="Normalny"/>
-    <w:link w:val="Nagwek7Znak"/>
+    <w:basedOn w:val="Normal"/>
+    <w:next w:val="Normal"/>
+    <w:link w:val="Heading7Char"/>
     <w:uiPriority w:val="9"/>
     <w:unhideWhenUsed/>
     <w:qFormat/>
@@ -7479,11 +8171,11 @@
       <w:color w:val="404040" w:themeColor="text1" w:themeTint="BF"/>
     </w:rPr>
   </w:style>
-  <w:style w:type="paragraph" w:styleId="Nagwek8">
+  <w:style w:type="paragraph" w:styleId="Heading8">
     <w:name w:val="heading 8"/>
-    <w:basedOn w:val="Normalny"/>
-    <w:next w:val="Normalny"/>
-    <w:link w:val="Nagwek8Znak"/>
+    <w:basedOn w:val="Normal"/>
+    <w:next w:val="Normal"/>
+    <w:link w:val="Heading8Char"/>
     <w:uiPriority w:val="9"/>
     <w:unhideWhenUsed/>
     <w:qFormat/>
@@ -7501,13 +8193,13 @@
       <w:szCs w:val="20"/>
     </w:rPr>
   </w:style>
-  <w:style w:type="character" w:default="1" w:styleId="Domylnaczcionkaakapitu">
+  <w:style w:type="character" w:default="1" w:styleId="DefaultParagraphFont">
     <w:name w:val="Default Paragraph Font"/>
     <w:uiPriority w:val="1"/>
     <w:semiHidden/>
     <w:unhideWhenUsed/>
   </w:style>
-  <w:style w:type="table" w:default="1" w:styleId="Standardowy">
+  <w:style w:type="table" w:default="1" w:styleId="TableNormal">
     <w:name w:val="Normal Table"/>
     <w:uiPriority w:val="99"/>
     <w:semiHidden/>
@@ -7522,24 +8214,24 @@
       </w:tblCellMar>
     </w:tblPr>
   </w:style>
-  <w:style w:type="numbering" w:default="1" w:styleId="Bezlisty">
+  <w:style w:type="numbering" w:default="1" w:styleId="NoList">
     <w:name w:val="No List"/>
     <w:uiPriority w:val="99"/>
     <w:semiHidden/>
     <w:unhideWhenUsed/>
   </w:style>
-  <w:style w:type="character" w:customStyle="1" w:styleId="Nagwek3Znak">
-    <w:name w:val="Nagłówek 3 Znak"/>
-    <w:link w:val="Nagwek3"/>
+  <w:style w:type="character" w:customStyle="1" w:styleId="Heading3Char">
+    <w:name w:val="Heading 3 Char"/>
+    <w:link w:val="Heading3"/>
     <w:rPr>
       <w:rFonts w:ascii="Calibri" w:eastAsia="Calibri" w:hAnsi="Calibri" w:cs="Calibri"/>
       <w:color w:val="000000"/>
       <w:sz w:val="24"/>
     </w:rPr>
   </w:style>
-  <w:style w:type="character" w:customStyle="1" w:styleId="Nagwek1Znak">
-    <w:name w:val="Nagłówek 1 Znak"/>
-    <w:link w:val="Nagwek1"/>
+  <w:style w:type="character" w:customStyle="1" w:styleId="Heading1Char">
+    <w:name w:val="Heading 1 Char"/>
+    <w:link w:val="Heading1"/>
     <w:rPr>
       <w:rFonts w:ascii="Calibri" w:eastAsia="Calibri" w:hAnsi="Calibri" w:cs="Calibri"/>
       <w:color w:val="000000"/>
@@ -7548,7 +8240,7 @@
   </w:style>
   <w:style w:type="paragraph" w:customStyle="1" w:styleId="footnotedescription">
     <w:name w:val="footnote description"/>
-    <w:next w:val="Normalny"/>
+    <w:next w:val="Normal"/>
     <w:link w:val="footnotedescriptionChar"/>
     <w:hidden/>
     <w:pPr>
@@ -7570,9 +8262,9 @@
       <w:sz w:val="20"/>
     </w:rPr>
   </w:style>
-  <w:style w:type="character" w:customStyle="1" w:styleId="Nagwek2Znak">
-    <w:name w:val="Nagłówek 2 Znak"/>
-    <w:link w:val="Nagwek2"/>
+  <w:style w:type="character" w:customStyle="1" w:styleId="Heading2Char">
+    <w:name w:val="Heading 2 Char"/>
+    <w:link w:val="Heading2"/>
     <w:rPr>
       <w:rFonts w:ascii="Calibri" w:eastAsia="Calibri" w:hAnsi="Calibri" w:cs="Calibri"/>
       <w:b/>
@@ -7590,9 +8282,9 @@
       <w:vertAlign w:val="superscript"/>
     </w:rPr>
   </w:style>
-  <w:style w:type="paragraph" w:styleId="Akapitzlist">
+  <w:style w:type="paragraph" w:styleId="ListParagraph">
     <w:name w:val="List Paragraph"/>
-    <w:basedOn w:val="Normalny"/>
+    <w:basedOn w:val="Normal"/>
     <w:uiPriority w:val="34"/>
     <w:qFormat/>
     <w:rsid w:val="00957678"/>
@@ -7601,9 +8293,9 @@
       <w:contextualSpacing/>
     </w:pPr>
   </w:style>
-  <w:style w:type="character" w:styleId="Tekstzastpczy">
+  <w:style w:type="character" w:styleId="PlaceholderText">
     <w:name w:val="Placeholder Text"/>
-    <w:basedOn w:val="Domylnaczcionkaakapitu"/>
+    <w:basedOn w:val="DefaultParagraphFont"/>
     <w:uiPriority w:val="99"/>
     <w:semiHidden/>
     <w:rsid w:val="009A6705"/>
@@ -7611,9 +8303,9 @@
       <w:color w:val="808080"/>
     </w:rPr>
   </w:style>
-  <w:style w:type="character" w:styleId="Hipercze">
+  <w:style w:type="character" w:styleId="Hyperlink">
     <w:name w:val="Hyperlink"/>
-    <w:basedOn w:val="Domylnaczcionkaakapitu"/>
+    <w:basedOn w:val="DefaultParagraphFont"/>
     <w:uiPriority w:val="99"/>
     <w:unhideWhenUsed/>
     <w:rsid w:val="00191FAA"/>
@@ -7622,16 +8314,15 @@
       <w:u w:val="single"/>
     </w:rPr>
   </w:style>
-  <w:style w:type="table" w:styleId="Tabela-Siatka">
+  <w:style w:type="table" w:styleId="TableGrid">
     <w:name w:val="Table Grid"/>
-    <w:basedOn w:val="Standardowy"/>
+    <w:basedOn w:val="TableNormal"/>
     <w:uiPriority w:val="39"/>
     <w:rsid w:val="009957F8"/>
     <w:pPr>
       <w:spacing w:after="0" w:line="240" w:lineRule="auto"/>
     </w:pPr>
     <w:tblPr>
-      <w:tblInd w:w="0" w:type="dxa"/>
       <w:tblBorders>
         <w:top w:val="single" w:sz="4" w:space="0" w:color="auto"/>
         <w:left w:val="single" w:sz="4" w:space="0" w:color="auto"/>
@@ -7640,18 +8331,12 @@
         <w:insideH w:val="single" w:sz="4" w:space="0" w:color="auto"/>
         <w:insideV w:val="single" w:sz="4" w:space="0" w:color="auto"/>
       </w:tblBorders>
-      <w:tblCellMar>
-        <w:top w:w="0" w:type="dxa"/>
-        <w:left w:w="108" w:type="dxa"/>
-        <w:bottom w:w="0" w:type="dxa"/>
-        <w:right w:w="108" w:type="dxa"/>
-      </w:tblCellMar>
     </w:tblPr>
   </w:style>
-  <w:style w:type="paragraph" w:styleId="Tekstprzypisukocowego">
+  <w:style w:type="paragraph" w:styleId="EndnoteText">
     <w:name w:val="endnote text"/>
-    <w:basedOn w:val="Normalny"/>
-    <w:link w:val="TekstprzypisukocowegoZnak"/>
+    <w:basedOn w:val="Normal"/>
+    <w:link w:val="EndnoteTextChar"/>
     <w:uiPriority w:val="99"/>
     <w:semiHidden/>
     <w:unhideWhenUsed/>
@@ -7664,10 +8349,10 @@
       <w:szCs w:val="20"/>
     </w:rPr>
   </w:style>
-  <w:style w:type="character" w:customStyle="1" w:styleId="TekstprzypisukocowegoZnak">
-    <w:name w:val="Tekst przypisu końcowego Znak"/>
-    <w:basedOn w:val="Domylnaczcionkaakapitu"/>
-    <w:link w:val="Tekstprzypisukocowego"/>
+  <w:style w:type="character" w:customStyle="1" w:styleId="EndnoteTextChar">
+    <w:name w:val="Endnote Text Char"/>
+    <w:basedOn w:val="DefaultParagraphFont"/>
+    <w:link w:val="EndnoteText"/>
     <w:uiPriority w:val="99"/>
     <w:semiHidden/>
     <w:rsid w:val="00902F23"/>
@@ -7678,9 +8363,9 @@
       <w:szCs w:val="20"/>
     </w:rPr>
   </w:style>
-  <w:style w:type="character" w:styleId="Odwoanieprzypisukocowego">
+  <w:style w:type="character" w:styleId="EndnoteReference">
     <w:name w:val="endnote reference"/>
-    <w:basedOn w:val="Domylnaczcionkaakapitu"/>
+    <w:basedOn w:val="DefaultParagraphFont"/>
     <w:uiPriority w:val="99"/>
     <w:semiHidden/>
     <w:unhideWhenUsed/>
@@ -7689,10 +8374,10 @@
       <w:vertAlign w:val="superscript"/>
     </w:rPr>
   </w:style>
-  <w:style w:type="paragraph" w:styleId="Tekstdymka">
+  <w:style w:type="paragraph" w:styleId="BalloonText">
     <w:name w:val="Balloon Text"/>
-    <w:basedOn w:val="Normalny"/>
-    <w:link w:val="TekstdymkaZnak"/>
+    <w:basedOn w:val="Normal"/>
+    <w:link w:val="BalloonTextChar"/>
     <w:uiPriority w:val="99"/>
     <w:semiHidden/>
     <w:unhideWhenUsed/>
@@ -7706,10 +8391,10 @@
       <w:szCs w:val="16"/>
     </w:rPr>
   </w:style>
-  <w:style w:type="character" w:customStyle="1" w:styleId="TekstdymkaZnak">
-    <w:name w:val="Tekst dymka Znak"/>
-    <w:basedOn w:val="Domylnaczcionkaakapitu"/>
-    <w:link w:val="Tekstdymka"/>
+  <w:style w:type="character" w:customStyle="1" w:styleId="BalloonTextChar">
+    <w:name w:val="Balloon Text Char"/>
+    <w:basedOn w:val="DefaultParagraphFont"/>
+    <w:link w:val="BalloonText"/>
     <w:uiPriority w:val="99"/>
     <w:semiHidden/>
     <w:rsid w:val="00C162FE"/>
@@ -7720,10 +8405,10 @@
       <w:szCs w:val="16"/>
     </w:rPr>
   </w:style>
-  <w:style w:type="character" w:customStyle="1" w:styleId="Nagwek4Znak">
-    <w:name w:val="Nagłówek 4 Znak"/>
-    <w:basedOn w:val="Domylnaczcionkaakapitu"/>
-    <w:link w:val="Nagwek4"/>
+  <w:style w:type="character" w:customStyle="1" w:styleId="Heading4Char">
+    <w:name w:val="Heading 4 Char"/>
+    <w:basedOn w:val="DefaultParagraphFont"/>
+    <w:link w:val="Heading4"/>
     <w:uiPriority w:val="9"/>
     <w:rsid w:val="003C0EDF"/>
     <w:rPr>
@@ -7736,10 +8421,10 @@
       <w:sz w:val="24"/>
     </w:rPr>
   </w:style>
-  <w:style w:type="character" w:customStyle="1" w:styleId="Nagwek7Znak">
-    <w:name w:val="Nagłówek 7 Znak"/>
-    <w:basedOn w:val="Domylnaczcionkaakapitu"/>
-    <w:link w:val="Nagwek7"/>
+  <w:style w:type="character" w:customStyle="1" w:styleId="Heading7Char">
+    <w:name w:val="Heading 7 Char"/>
+    <w:basedOn w:val="DefaultParagraphFont"/>
+    <w:link w:val="Heading7"/>
     <w:uiPriority w:val="9"/>
     <w:rsid w:val="003C0EDF"/>
     <w:rPr>
@@ -7750,10 +8435,10 @@
       <w:sz w:val="24"/>
     </w:rPr>
   </w:style>
-  <w:style w:type="character" w:customStyle="1" w:styleId="Nagwek8Znak">
-    <w:name w:val="Nagłówek 8 Znak"/>
-    <w:basedOn w:val="Domylnaczcionkaakapitu"/>
-    <w:link w:val="Nagwek8"/>
+  <w:style w:type="character" w:customStyle="1" w:styleId="Heading8Char">
+    <w:name w:val="Heading 8 Char"/>
+    <w:basedOn w:val="DefaultParagraphFont"/>
+    <w:link w:val="Heading8"/>
     <w:uiPriority w:val="9"/>
     <w:rsid w:val="003C0EDF"/>
     <w:rPr>
@@ -7763,9 +8448,9 @@
       <w:szCs w:val="20"/>
     </w:rPr>
   </w:style>
-  <w:style w:type="paragraph" w:styleId="Lista">
+  <w:style w:type="paragraph" w:styleId="List">
     <w:name w:val="List"/>
-    <w:basedOn w:val="Normalny"/>
+    <w:basedOn w:val="Normal"/>
     <w:uiPriority w:val="99"/>
     <w:unhideWhenUsed/>
     <w:rsid w:val="003C0EDF"/>
@@ -7774,10 +8459,10 @@
       <w:contextualSpacing/>
     </w:pPr>
   </w:style>
-  <w:style w:type="paragraph" w:styleId="Legenda">
+  <w:style w:type="paragraph" w:styleId="Caption">
     <w:name w:val="caption"/>
-    <w:basedOn w:val="Normalny"/>
-    <w:next w:val="Normalny"/>
+    <w:basedOn w:val="Normal"/>
+    <w:next w:val="Normal"/>
     <w:uiPriority w:val="35"/>
     <w:unhideWhenUsed/>
     <w:qFormat/>
@@ -7793,10 +8478,10 @@
       <w:szCs w:val="18"/>
     </w:rPr>
   </w:style>
-  <w:style w:type="paragraph" w:styleId="Tekstpodstawowy">
+  <w:style w:type="paragraph" w:styleId="BodyText">
     <w:name w:val="Body Text"/>
-    <w:basedOn w:val="Normalny"/>
-    <w:link w:val="TekstpodstawowyZnak"/>
+    <w:basedOn w:val="Normal"/>
+    <w:link w:val="BodyTextChar"/>
     <w:uiPriority w:val="99"/>
     <w:unhideWhenUsed/>
     <w:rsid w:val="003C0EDF"/>
@@ -7804,10 +8489,10 @@
       <w:spacing w:after="120"/>
     </w:pPr>
   </w:style>
-  <w:style w:type="character" w:customStyle="1" w:styleId="TekstpodstawowyZnak">
-    <w:name w:val="Tekst podstawowy Znak"/>
-    <w:basedOn w:val="Domylnaczcionkaakapitu"/>
-    <w:link w:val="Tekstpodstawowy"/>
+  <w:style w:type="character" w:customStyle="1" w:styleId="BodyTextChar">
+    <w:name w:val="Body Text Char"/>
+    <w:basedOn w:val="DefaultParagraphFont"/>
+    <w:link w:val="BodyText"/>
     <w:uiPriority w:val="99"/>
     <w:rsid w:val="003C0EDF"/>
     <w:rPr>
@@ -7816,10 +8501,10 @@
       <w:sz w:val="24"/>
     </w:rPr>
   </w:style>
-  <w:style w:type="paragraph" w:styleId="Tekstpodstawowywcity">
+  <w:style w:type="paragraph" w:styleId="BodyTextIndent">
     <w:name w:val="Body Text Indent"/>
-    <w:basedOn w:val="Normalny"/>
-    <w:link w:val="TekstpodstawowywcityZnak"/>
+    <w:basedOn w:val="Normal"/>
+    <w:link w:val="BodyTextIndentChar"/>
     <w:uiPriority w:val="99"/>
     <w:unhideWhenUsed/>
     <w:rsid w:val="003C0EDF"/>
@@ -7828,10 +8513,10 @@
       <w:ind w:left="283"/>
     </w:pPr>
   </w:style>
-  <w:style w:type="character" w:customStyle="1" w:styleId="TekstpodstawowywcityZnak">
-    <w:name w:val="Tekst podstawowy wcięty Znak"/>
-    <w:basedOn w:val="Domylnaczcionkaakapitu"/>
-    <w:link w:val="Tekstpodstawowywcity"/>
+  <w:style w:type="character" w:customStyle="1" w:styleId="BodyTextIndentChar">
+    <w:name w:val="Body Text Indent Char"/>
+    <w:basedOn w:val="DefaultParagraphFont"/>
+    <w:link w:val="BodyTextIndent"/>
     <w:uiPriority w:val="99"/>
     <w:rsid w:val="003C0EDF"/>
     <w:rPr>
@@ -7840,10 +8525,10 @@
       <w:sz w:val="24"/>
     </w:rPr>
   </w:style>
-  <w:style w:type="paragraph" w:styleId="Tekstpodstawowyzwciciem">
+  <w:style w:type="paragraph" w:styleId="BodyTextFirstIndent">
     <w:name w:val="Body Text First Indent"/>
-    <w:basedOn w:val="Tekstpodstawowy"/>
-    <w:link w:val="TekstpodstawowyzwciciemZnak"/>
+    <w:basedOn w:val="BodyText"/>
+    <w:link w:val="BodyTextFirstIndentChar"/>
     <w:uiPriority w:val="99"/>
     <w:unhideWhenUsed/>
     <w:rsid w:val="003C0EDF"/>
@@ -7852,10 +8537,10 @@
       <w:ind w:firstLine="360"/>
     </w:pPr>
   </w:style>
-  <w:style w:type="character" w:customStyle="1" w:styleId="TekstpodstawowyzwciciemZnak">
-    <w:name w:val="Tekst podstawowy z wcięciem Znak"/>
-    <w:basedOn w:val="TekstpodstawowyZnak"/>
-    <w:link w:val="Tekstpodstawowyzwciciem"/>
+  <w:style w:type="character" w:customStyle="1" w:styleId="BodyTextFirstIndentChar">
+    <w:name w:val="Body Text First Indent Char"/>
+    <w:basedOn w:val="BodyTextChar"/>
+    <w:link w:val="BodyTextFirstIndent"/>
     <w:uiPriority w:val="99"/>
     <w:rsid w:val="003C0EDF"/>
     <w:rPr>
@@ -8133,7 +8818,7 @@
 </file>
 
 <file path=customXml/itemProps1.xml><?xml version="1.0" encoding="utf-8"?>
-<ds:datastoreItem xmlns:ds="http://schemas.openxmlformats.org/officeDocument/2006/customXml" ds:itemID="{35C28C05-85CD-4616-AA76-11CEA67A8207}">
+<ds:datastoreItem xmlns:ds="http://schemas.openxmlformats.org/officeDocument/2006/customXml" ds:itemID="{E4BE62A7-06BD-4CD3-BF6F-B9414DD58875}">
   <ds:schemaRefs>
     <ds:schemaRef ds:uri="http://schemas.openxmlformats.org/officeDocument/2006/bibliography"/>
   </ds:schemaRefs>

</xml_diff>